<commit_message>
agregar archivo de java
</commit_message>
<xml_diff>
--- a/documentacion.docx
+++ b/documentacion.docx
@@ -306,7 +306,7 @@
           <w:szCs w:val="48"/>
         </w:rPr>
       </w:pPr>
-      <w:bookmarkStart w:id="0" w:name="_Toc87552645"/>
+      <w:bookmarkStart w:id="0" w:name="_Toc87980185"/>
       <w:r>
         <w:rPr>
           <w:rFonts w:ascii="Lato" w:eastAsia="Times New Roman" w:hAnsi="Lato" w:cs="Times New Roman"/>
@@ -338,7 +338,31 @@
           <w:szCs w:val="37"/>
           <w:u w:val="single"/>
         </w:rPr>
-        <w:t>es to a Project depending your skills and requireme</w:t>
+        <w:t xml:space="preserve">es to a Project </w:t>
+      </w:r>
+      <w:proofErr w:type="gramStart"/>
+      <w:r>
+        <w:rPr>
+          <w:rFonts w:ascii="Lato" w:eastAsia="Times New Roman" w:hAnsi="Lato" w:cs="Times New Roman"/>
+          <w:color w:val="000000"/>
+          <w:kern w:val="36"/>
+          <w:sz w:val="37"/>
+          <w:szCs w:val="37"/>
+          <w:u w:val="single"/>
+        </w:rPr>
+        <w:t>depending</w:t>
+      </w:r>
+      <w:proofErr w:type="gramEnd"/>
+      <w:r>
+        <w:rPr>
+          <w:rFonts w:ascii="Lato" w:eastAsia="Times New Roman" w:hAnsi="Lato" w:cs="Times New Roman"/>
+          <w:color w:val="000000"/>
+          <w:kern w:val="36"/>
+          <w:sz w:val="37"/>
+          <w:szCs w:val="37"/>
+          <w:u w:val="single"/>
+        </w:rPr>
+        <w:t xml:space="preserve"> your skills and requireme</w:t>
       </w:r>
       <w:r>
         <w:rPr>
@@ -491,6 +515,12 @@
     </w:p>
     <w:sdt>
       <w:sdtPr>
+        <w:rPr>
+          <w:rFonts w:asciiTheme="minorHAnsi" w:eastAsiaTheme="minorHAnsi" w:hAnsiTheme="minorHAnsi" w:cstheme="minorBidi"/>
+          <w:color w:val="auto"/>
+          <w:sz w:val="22"/>
+          <w:szCs w:val="22"/>
+        </w:rPr>
         <w:id w:val="1901395091"/>
         <w:docPartObj>
           <w:docPartGallery w:val="Table of Contents"/>
@@ -499,13 +529,9 @@
       </w:sdtPr>
       <w:sdtEndPr>
         <w:rPr>
-          <w:rFonts w:asciiTheme="minorHAnsi" w:eastAsiaTheme="minorHAnsi" w:hAnsiTheme="minorHAnsi" w:cstheme="minorBidi"/>
           <w:b/>
           <w:bCs/>
           <w:noProof/>
-          <w:color w:val="auto"/>
-          <w:sz w:val="22"/>
-          <w:szCs w:val="22"/>
         </w:rPr>
       </w:sdtEndPr>
       <w:sdtContent>
@@ -529,10 +555,6 @@
         <w:p>
           <w:pPr>
             <w:pStyle w:val="TOC1"/>
-            <w:tabs>
-              <w:tab w:val="right" w:leader="dot" w:pos="9350"/>
-            </w:tabs>
-            <w:spacing w:line="360" w:lineRule="auto"/>
             <w:rPr>
               <w:rFonts w:cstheme="minorBidi"/>
               <w:noProof/>
@@ -547,7 +569,7 @@
           <w:r>
             <w:fldChar w:fldCharType="separate"/>
           </w:r>
-          <w:hyperlink w:anchor="_Toc87552645" w:history="1">
+          <w:hyperlink w:anchor="_Toc87980185" w:history="1">
             <w:r>
               <w:rPr>
                 <w:rStyle w:val="Hyperlink"/>
@@ -576,7 +598,7 @@
                 <w:noProof/>
                 <w:webHidden/>
               </w:rPr>
-              <w:instrText xml:space="preserve"> PAGEREF _Toc87552645 \h </w:instrText>
+              <w:instrText xml:space="preserve"> PAGEREF _Toc87980185 \h </w:instrText>
             </w:r>
             <w:r>
               <w:rPr>
@@ -610,22 +632,18 @@
         <w:p>
           <w:pPr>
             <w:pStyle w:val="TOC1"/>
-            <w:tabs>
-              <w:tab w:val="right" w:leader="dot" w:pos="9350"/>
-            </w:tabs>
-            <w:spacing w:line="360" w:lineRule="auto"/>
             <w:rPr>
               <w:rFonts w:cstheme="minorBidi"/>
               <w:noProof/>
             </w:rPr>
           </w:pPr>
-          <w:hyperlink w:anchor="_Toc87552646" w:history="1">
+          <w:hyperlink w:anchor="_Toc87980186" w:history="1">
             <w:r>
               <w:rPr>
                 <w:rStyle w:val="Hyperlink"/>
                 <w:noProof/>
               </w:rPr>
-              <w:t>Introduction</w:t>
+              <w:t>Abstract</w:t>
             </w:r>
             <w:r>
               <w:rPr>
@@ -646,7 +664,7 @@
                 <w:noProof/>
                 <w:webHidden/>
               </w:rPr>
-              <w:instrText xml:space="preserve"> PAGEREF _Toc87552646 \h </w:instrText>
+              <w:instrText xml:space="preserve"> PAGEREF _Toc87980186 \h </w:instrText>
             </w:r>
             <w:r>
               <w:rPr>
@@ -666,7 +684,7 @@
                 <w:noProof/>
                 <w:webHidden/>
               </w:rPr>
-              <w:t>3</w:t>
+              <w:t>2</w:t>
             </w:r>
             <w:r>
               <w:rPr>
@@ -680,16 +698,12 @@
         <w:p>
           <w:pPr>
             <w:pStyle w:val="TOC1"/>
-            <w:tabs>
-              <w:tab w:val="right" w:leader="dot" w:pos="9350"/>
-            </w:tabs>
-            <w:spacing w:line="360" w:lineRule="auto"/>
             <w:rPr>
               <w:rFonts w:cstheme="minorBidi"/>
               <w:noProof/>
             </w:rPr>
           </w:pPr>
-          <w:hyperlink w:anchor="_Toc87552647" w:history="1">
+          <w:hyperlink w:anchor="_Toc87980187" w:history="1">
             <w:r>
               <w:rPr>
                 <w:rStyle w:val="Hyperlink"/>
@@ -716,7 +730,7 @@
                 <w:noProof/>
                 <w:webHidden/>
               </w:rPr>
-              <w:instrText xml:space="preserve"> PAGEREF _Toc87552647 \h </w:instrText>
+              <w:instrText xml:space="preserve"> PAGEREF _Toc87980187 \h </w:instrText>
             </w:r>
             <w:r>
               <w:rPr>
@@ -750,16 +764,12 @@
         <w:p>
           <w:pPr>
             <w:pStyle w:val="TOC1"/>
-            <w:tabs>
-              <w:tab w:val="right" w:leader="dot" w:pos="9350"/>
-            </w:tabs>
-            <w:spacing w:line="360" w:lineRule="auto"/>
             <w:rPr>
               <w:rFonts w:cstheme="minorBidi"/>
               <w:noProof/>
             </w:rPr>
           </w:pPr>
-          <w:hyperlink w:anchor="_Toc87552648" w:history="1">
+          <w:hyperlink w:anchor="_Toc87980188" w:history="1">
             <w:r>
               <w:rPr>
                 <w:rStyle w:val="Hyperlink"/>
@@ -786,7 +796,7 @@
                 <w:noProof/>
                 <w:webHidden/>
               </w:rPr>
-              <w:instrText xml:space="preserve"> PAGEREF _Toc87552648 \h </w:instrText>
+              <w:instrText xml:space="preserve"> PAGEREF _Toc87980188 \h </w:instrText>
             </w:r>
             <w:r>
               <w:rPr>
@@ -806,7 +816,7 @@
                 <w:noProof/>
                 <w:webHidden/>
               </w:rPr>
-              <w:t>6</w:t>
+              <w:t>7</w:t>
             </w:r>
             <w:r>
               <w:rPr>
@@ -820,16 +830,12 @@
         <w:p>
           <w:pPr>
             <w:pStyle w:val="TOC1"/>
-            <w:tabs>
-              <w:tab w:val="right" w:leader="dot" w:pos="9350"/>
-            </w:tabs>
-            <w:spacing w:line="360" w:lineRule="auto"/>
             <w:rPr>
               <w:rFonts w:cstheme="minorBidi"/>
               <w:noProof/>
             </w:rPr>
           </w:pPr>
-          <w:hyperlink w:anchor="_Toc87552649" w:history="1">
+          <w:hyperlink w:anchor="_Toc87980189" w:history="1">
             <w:r>
               <w:rPr>
                 <w:rStyle w:val="Hyperlink"/>
@@ -856,127 +862,7 @@
                 <w:noProof/>
                 <w:webHidden/>
               </w:rPr>
-              <w:instrText xml:space="preserve"> PAGEREF _Toc87552649 \h </w:instrText>
-            </w:r>
-            <w:r>
-              <w:rPr>
-                <w:noProof/>
-                <w:webHidden/>
-              </w:rPr>
-            </w:r>
-            <w:r>
-              <w:rPr>
-                <w:noProof/>
-                <w:webHidden/>
-              </w:rPr>
-              <w:fldChar w:fldCharType="separate"/>
-            </w:r>
-            <w:r>
-              <w:rPr>
-                <w:noProof/>
-                <w:webHidden/>
-              </w:rPr>
-              <w:t>6</w:t>
-            </w:r>
-            <w:r>
-              <w:rPr>
-                <w:noProof/>
-                <w:webHidden/>
-              </w:rPr>
-              <w:fldChar w:fldCharType="end"/>
-            </w:r>
-          </w:hyperlink>
-        </w:p>
-        <w:p>
-          <w:pPr>
-            <w:pStyle w:val="TOC1"/>
-            <w:tabs>
-              <w:tab w:val="right" w:leader="dot" w:pos="9350"/>
-            </w:tabs>
-            <w:spacing w:line="360" w:lineRule="auto"/>
-            <w:rPr>
-              <w:rFonts w:cstheme="minorBidi"/>
-              <w:noProof/>
-            </w:rPr>
-          </w:pPr>
-          <w:hyperlink w:anchor="_Toc87552650" w:history="1">
-            <w:r>
-              <w:rPr>
-                <w:rStyle w:val="Hyperlink"/>
-                <w:noProof/>
-              </w:rPr>
-              <w:drawing>
-                <wp:inline distT="0" distB="0" distL="0" distR="0" wp14:anchorId="3A17AC0B" wp14:editId="392FF3BE">
-                  <wp:extent cx="3062724" cy="3521034"/>
-                  <wp:effectExtent l="0" t="0" r="4445" b="3810"/>
-                  <wp:docPr id="6" name="Picture 6" descr="Prolog - Introduction"/>
-                  <wp:cNvGraphicFramePr>
-                    <a:graphicFrameLocks xmlns:a="http://schemas.openxmlformats.org/drawingml/2006/main" noChangeAspect="1"/>
-                  </wp:cNvGraphicFramePr>
-                  <a:graphic xmlns:a="http://schemas.openxmlformats.org/drawingml/2006/main">
-                    <a:graphicData uri="http://schemas.openxmlformats.org/drawingml/2006/picture">
-                      <pic:pic xmlns:pic="http://schemas.openxmlformats.org/drawingml/2006/picture">
-                        <pic:nvPicPr>
-                          <pic:cNvPr id="0" name="Picture 3" descr="Prolog - Introduction"/>
-                          <pic:cNvPicPr>
-                            <a:picLocks noChangeAspect="1" noChangeArrowheads="1"/>
-                          </pic:cNvPicPr>
-                        </pic:nvPicPr>
-                        <pic:blipFill rotWithShape="1">
-                          <a:blip r:embed="rId7">
-                            <a:extLst>
-                              <a:ext uri="{28A0092B-C50C-407E-A947-70E740481C1C}">
-                                <a14:useLocalDpi xmlns:a14="http://schemas.microsoft.com/office/drawing/2010/main" val="0"/>
-                              </a:ext>
-                            </a:extLst>
-                          </a:blip>
-                          <a:srcRect l="936" t="7242" r="45424" b="3276"/>
-                          <a:stretch/>
-                        </pic:blipFill>
-                        <pic:spPr bwMode="auto">
-                          <a:xfrm>
-                            <a:off x="0" y="0"/>
-                            <a:ext cx="3063833" cy="3522309"/>
-                          </a:xfrm>
-                          <a:prstGeom prst="rect">
-                            <a:avLst/>
-                          </a:prstGeom>
-                          <a:noFill/>
-                          <a:ln>
-                            <a:noFill/>
-                          </a:ln>
-                          <a:extLst>
-                            <a:ext uri="{53640926-AAD7-44D8-BBD7-CCE9431645EC}">
-                              <a14:shadowObscured xmlns:a14="http://schemas.microsoft.com/office/drawing/2010/main"/>
-                            </a:ext>
-                          </a:extLst>
-                        </pic:spPr>
-                      </pic:pic>
-                    </a:graphicData>
-                  </a:graphic>
-                </wp:inline>
-              </w:drawing>
-            </w:r>
-            <w:r>
-              <w:rPr>
-                <w:noProof/>
-                <w:webHidden/>
-              </w:rPr>
-              <w:tab/>
-            </w:r>
-            <w:r>
-              <w:rPr>
-                <w:noProof/>
-                <w:webHidden/>
-              </w:rPr>
-              <w:fldChar w:fldCharType="begin"/>
-            </w:r>
-            <w:r>
-              <w:rPr>
-                <w:noProof/>
-                <w:webHidden/>
-              </w:rPr>
-              <w:instrText xml:space="preserve"> PAGEREF _Toc87552650 \h </w:instrText>
+              <w:instrText xml:space="preserve"> PAGEREF _Toc87980189 \h </w:instrText>
             </w:r>
             <w:r>
               <w:rPr>
@@ -1013,13 +899,12 @@
             <w:tabs>
               <w:tab w:val="right" w:leader="dot" w:pos="9350"/>
             </w:tabs>
-            <w:spacing w:line="360" w:lineRule="auto"/>
             <w:rPr>
               <w:rFonts w:cstheme="minorBidi"/>
               <w:noProof/>
             </w:rPr>
           </w:pPr>
-          <w:hyperlink w:anchor="_Toc87552651" w:history="1">
+          <w:hyperlink w:anchor="_Toc87980190" w:history="1">
             <w:r>
               <w:rPr>
                 <w:rStyle w:val="Hyperlink"/>
@@ -1046,7 +931,7 @@
                 <w:noProof/>
                 <w:webHidden/>
               </w:rPr>
-              <w:instrText xml:space="preserve"> PAGEREF _Toc87552651 \h </w:instrText>
+              <w:instrText xml:space="preserve"> PAGEREF _Toc87980190 \h </w:instrText>
             </w:r>
             <w:r>
               <w:rPr>
@@ -1066,7 +951,7 @@
                 <w:noProof/>
                 <w:webHidden/>
               </w:rPr>
-              <w:t>7</w:t>
+              <w:t>8</w:t>
             </w:r>
             <w:r>
               <w:rPr>
@@ -1083,13 +968,12 @@
             <w:tabs>
               <w:tab w:val="right" w:leader="dot" w:pos="9350"/>
             </w:tabs>
-            <w:spacing w:line="360" w:lineRule="auto"/>
             <w:rPr>
               <w:rFonts w:cstheme="minorBidi"/>
               <w:noProof/>
             </w:rPr>
           </w:pPr>
-          <w:hyperlink w:anchor="_Toc87552652" w:history="1">
+          <w:hyperlink w:anchor="_Toc87980191" w:history="1">
             <w:r>
               <w:rPr>
                 <w:rStyle w:val="Hyperlink"/>
@@ -1116,7 +1000,7 @@
                 <w:noProof/>
                 <w:webHidden/>
               </w:rPr>
-              <w:instrText xml:space="preserve"> PAGEREF _Toc87552652 \h </w:instrText>
+              <w:instrText xml:space="preserve"> PAGEREF _Toc87980191 \h </w:instrText>
             </w:r>
             <w:r>
               <w:rPr>
@@ -1136,7 +1020,7 @@
                 <w:noProof/>
                 <w:webHidden/>
               </w:rPr>
-              <w:t>8</w:t>
+              <w:t>9</w:t>
             </w:r>
             <w:r>
               <w:rPr>
@@ -1153,13 +1037,12 @@
             <w:tabs>
               <w:tab w:val="right" w:leader="dot" w:pos="9350"/>
             </w:tabs>
-            <w:spacing w:line="360" w:lineRule="auto"/>
             <w:rPr>
               <w:rFonts w:cstheme="minorBidi"/>
               <w:noProof/>
             </w:rPr>
           </w:pPr>
-          <w:hyperlink w:anchor="_Toc87552653" w:history="1">
+          <w:hyperlink w:anchor="_Toc87980192" w:history="1">
             <w:r>
               <w:rPr>
                 <w:rStyle w:val="Hyperlink"/>
@@ -1186,7 +1069,7 @@
                 <w:noProof/>
                 <w:webHidden/>
               </w:rPr>
-              <w:instrText xml:space="preserve"> PAGEREF _Toc87552653 \h </w:instrText>
+              <w:instrText xml:space="preserve"> PAGEREF _Toc87980192 \h </w:instrText>
             </w:r>
             <w:r>
               <w:rPr>
@@ -1206,7 +1089,7 @@
                 <w:noProof/>
                 <w:webHidden/>
               </w:rPr>
-              <w:t>8</w:t>
+              <w:t>10</w:t>
             </w:r>
             <w:r>
               <w:rPr>
@@ -1220,16 +1103,12 @@
         <w:p>
           <w:pPr>
             <w:pStyle w:val="TOC1"/>
-            <w:tabs>
-              <w:tab w:val="right" w:leader="dot" w:pos="9350"/>
-            </w:tabs>
-            <w:spacing w:line="360" w:lineRule="auto"/>
             <w:rPr>
               <w:rFonts w:cstheme="minorBidi"/>
               <w:noProof/>
             </w:rPr>
           </w:pPr>
-          <w:hyperlink w:anchor="_Toc87552654" w:history="1">
+          <w:hyperlink w:anchor="_Toc87980193" w:history="1">
             <w:r>
               <w:rPr>
                 <w:rStyle w:val="Hyperlink"/>
@@ -1256,7 +1135,7 @@
                 <w:noProof/>
                 <w:webHidden/>
               </w:rPr>
-              <w:instrText xml:space="preserve"> PAGEREF _Toc87552654 \h </w:instrText>
+              <w:instrText xml:space="preserve"> PAGEREF _Toc87980193 \h </w:instrText>
             </w:r>
             <w:r>
               <w:rPr>
@@ -1276,7 +1155,7 @@
                 <w:noProof/>
                 <w:webHidden/>
               </w:rPr>
-              <w:t>8</w:t>
+              <w:t>10</w:t>
             </w:r>
             <w:r>
               <w:rPr>
@@ -1290,16 +1169,12 @@
         <w:p>
           <w:pPr>
             <w:pStyle w:val="TOC1"/>
-            <w:tabs>
-              <w:tab w:val="right" w:leader="dot" w:pos="9350"/>
-            </w:tabs>
-            <w:spacing w:line="360" w:lineRule="auto"/>
             <w:rPr>
               <w:rFonts w:cstheme="minorBidi"/>
               <w:noProof/>
             </w:rPr>
           </w:pPr>
-          <w:hyperlink w:anchor="_Toc87552655" w:history="1">
+          <w:hyperlink w:anchor="_Toc87980194" w:history="1">
             <w:r>
               <w:rPr>
                 <w:rStyle w:val="Hyperlink"/>
@@ -1326,7 +1201,7 @@
                 <w:noProof/>
                 <w:webHidden/>
               </w:rPr>
-              <w:instrText xml:space="preserve"> PAGEREF _Toc87552655 \h </w:instrText>
+              <w:instrText xml:space="preserve"> PAGEREF _Toc87980194 \h </w:instrText>
             </w:r>
             <w:r>
               <w:rPr>
@@ -1346,7 +1221,7 @@
                 <w:noProof/>
                 <w:webHidden/>
               </w:rPr>
-              <w:t>9</w:t>
+              <w:t>10</w:t>
             </w:r>
             <w:r>
               <w:rPr>
@@ -1360,16 +1235,12 @@
         <w:p>
           <w:pPr>
             <w:pStyle w:val="TOC1"/>
-            <w:tabs>
-              <w:tab w:val="right" w:leader="dot" w:pos="9350"/>
-            </w:tabs>
-            <w:spacing w:line="360" w:lineRule="auto"/>
             <w:rPr>
               <w:rFonts w:cstheme="minorBidi"/>
               <w:noProof/>
             </w:rPr>
           </w:pPr>
-          <w:hyperlink w:anchor="_Toc87552656" w:history="1">
+          <w:hyperlink w:anchor="_Toc87980195" w:history="1">
             <w:r>
               <w:rPr>
                 <w:rStyle w:val="Hyperlink"/>
@@ -1396,7 +1267,7 @@
                 <w:noProof/>
                 <w:webHidden/>
               </w:rPr>
-              <w:instrText xml:space="preserve"> PAGEREF _Toc87552656 \h </w:instrText>
+              <w:instrText xml:space="preserve"> PAGEREF _Toc87980195 \h </w:instrText>
             </w:r>
             <w:r>
               <w:rPr>
@@ -1416,7 +1287,7 @@
                 <w:noProof/>
                 <w:webHidden/>
               </w:rPr>
-              <w:t>9</w:t>
+              <w:t>10</w:t>
             </w:r>
             <w:r>
               <w:rPr>
@@ -1430,20 +1301,17 @@
         <w:p>
           <w:pPr>
             <w:pStyle w:val="TOC1"/>
-            <w:tabs>
-              <w:tab w:val="right" w:leader="dot" w:pos="9350"/>
-            </w:tabs>
-            <w:spacing w:line="360" w:lineRule="auto"/>
             <w:rPr>
               <w:rFonts w:cstheme="minorBidi"/>
               <w:noProof/>
             </w:rPr>
           </w:pPr>
-          <w:hyperlink w:anchor="_Toc87552657" w:history="1">
+          <w:hyperlink w:anchor="_Toc87980196" w:history="1">
             <w:r>
               <w:rPr>
                 <w:rStyle w:val="Hyperlink"/>
                 <w:noProof/>
+                <w:lang w:val="es-MX"/>
               </w:rPr>
               <w:t>Set up</w:t>
             </w:r>
@@ -1466,7 +1334,7 @@
                 <w:noProof/>
                 <w:webHidden/>
               </w:rPr>
-              <w:instrText xml:space="preserve"> PAGEREF _Toc87552657 \h </w:instrText>
+              <w:instrText xml:space="preserve"> PAGEREF _Toc87980196 \h </w:instrText>
             </w:r>
             <w:r>
               <w:rPr>
@@ -1486,7 +1354,7 @@
                 <w:noProof/>
                 <w:webHidden/>
               </w:rPr>
-              <w:t>9</w:t>
+              <w:t>10</w:t>
             </w:r>
             <w:r>
               <w:rPr>
@@ -1500,20 +1368,17 @@
         <w:p>
           <w:pPr>
             <w:pStyle w:val="TOC1"/>
-            <w:tabs>
-              <w:tab w:val="right" w:leader="dot" w:pos="9350"/>
-            </w:tabs>
-            <w:spacing w:line="360" w:lineRule="auto"/>
             <w:rPr>
               <w:rFonts w:cstheme="minorBidi"/>
               <w:noProof/>
             </w:rPr>
           </w:pPr>
-          <w:hyperlink w:anchor="_Toc87552658" w:history="1">
+          <w:hyperlink w:anchor="_Toc87980197" w:history="1">
             <w:r>
               <w:rPr>
                 <w:rStyle w:val="Hyperlink"/>
                 <w:noProof/>
+                <w:lang w:val="es-MX"/>
               </w:rPr>
               <w:t>References</w:t>
             </w:r>
@@ -1536,7 +1401,7 @@
                 <w:noProof/>
                 <w:webHidden/>
               </w:rPr>
-              <w:instrText xml:space="preserve"> PAGEREF _Toc87552658 \h </w:instrText>
+              <w:instrText xml:space="preserve"> PAGEREF _Toc87980197 \h </w:instrText>
             </w:r>
             <w:r>
               <w:rPr>
@@ -1556,7 +1421,7 @@
                 <w:noProof/>
                 <w:webHidden/>
               </w:rPr>
-              <w:t>9</w:t>
+              <w:t>11</w:t>
             </w:r>
             <w:r>
               <w:rPr>
@@ -1577,7 +1442,6 @@
               <w:bCs/>
               <w:noProof/>
             </w:rPr>
-            <w:lastRenderedPageBreak/>
             <w:fldChar w:fldCharType="end"/>
           </w:r>
         </w:p>
@@ -1588,9 +1452,11 @@
         <w:pStyle w:val="Heading1"/>
         <w:spacing w:line="360" w:lineRule="auto"/>
       </w:pPr>
+      <w:bookmarkStart w:id="1" w:name="_Toc87980186"/>
       <w:r>
         <w:t>Abstract</w:t>
       </w:r>
+      <w:bookmarkEnd w:id="1"/>
     </w:p>
     <w:p>
       <w:pPr>
@@ -1601,73 +1467,16 @@
         <w:t>The present project makes usage of the logic programming paradigm to be able to simulate a staff assignment program based on project requirements and staff availability, role, and skills.</w:t>
       </w:r>
       <w:r>
-        <w:t xml:space="preserve"> In order to make the solution more user friendly I decided to connect the logic implemented in prolog with Java for the graphical user interface, using the JPL library.</w:t>
-      </w:r>
-    </w:p>
-    <w:p>
-      <w:pPr>
-        <w:spacing w:line="360" w:lineRule="auto"/>
-      </w:pPr>
-    </w:p>
-    <w:p>
-      <w:pPr>
-        <w:spacing w:line="360" w:lineRule="auto"/>
-      </w:pPr>
-    </w:p>
-    <w:p>
-      <w:pPr>
-        <w:spacing w:line="360" w:lineRule="auto"/>
-      </w:pPr>
-    </w:p>
-    <w:p>
-      <w:pPr>
-        <w:spacing w:line="360" w:lineRule="auto"/>
-      </w:pPr>
-    </w:p>
-    <w:p>
-      <w:pPr>
-        <w:spacing w:line="360" w:lineRule="auto"/>
-      </w:pPr>
-    </w:p>
-    <w:p>
-      <w:pPr>
-        <w:spacing w:line="360" w:lineRule="auto"/>
-      </w:pPr>
-    </w:p>
-    <w:p>
-      <w:pPr>
-        <w:spacing w:line="360" w:lineRule="auto"/>
-      </w:pPr>
-    </w:p>
-    <w:p>
-      <w:pPr>
-        <w:spacing w:line="360" w:lineRule="auto"/>
-      </w:pPr>
-    </w:p>
-    <w:p>
-      <w:pPr>
-        <w:spacing w:line="360" w:lineRule="auto"/>
-      </w:pPr>
-    </w:p>
-    <w:p>
-      <w:pPr>
-        <w:spacing w:line="360" w:lineRule="auto"/>
-      </w:pPr>
-    </w:p>
-    <w:p>
-      <w:pPr>
-        <w:spacing w:line="360" w:lineRule="auto"/>
-      </w:pPr>
-    </w:p>
-    <w:p>
-      <w:pPr>
-        <w:spacing w:line="360" w:lineRule="auto"/>
-      </w:pPr>
-    </w:p>
-    <w:p>
-      <w:pPr>
-        <w:spacing w:line="360" w:lineRule="auto"/>
-      </w:pPr>
+        <w:t xml:space="preserve"> </w:t>
+      </w:r>
+      <w:proofErr w:type="gramStart"/>
+      <w:r>
+        <w:t>In order to</w:t>
+      </w:r>
+      <w:proofErr w:type="gramEnd"/>
+      <w:r>
+        <w:t xml:space="preserve"> make the solution more user friendly I decided to connect the logic implemented in prolog with Java for the graphical user interface, using the JPL library.</w:t>
+      </w:r>
     </w:p>
     <w:p>
       <w:pPr>
@@ -1709,11 +1518,12 @@
         <w:pStyle w:val="Heading1"/>
         <w:spacing w:line="360" w:lineRule="auto"/>
       </w:pPr>
-      <w:bookmarkStart w:id="1" w:name="_Toc87552647"/>
-      <w:r>
+      <w:bookmarkStart w:id="2" w:name="_Toc87980187"/>
+      <w:r>
+        <w:lastRenderedPageBreak/>
         <w:t>Context of the problem</w:t>
       </w:r>
-      <w:bookmarkEnd w:id="1"/>
+      <w:bookmarkEnd w:id="2"/>
       <w:r>
         <w:t xml:space="preserve"> </w:t>
       </w:r>
@@ -1868,6 +1678,107 @@
       </w:pPr>
       <w:r>
         <w:t>Lack of clear and timely indicators</w:t>
+      </w:r>
+    </w:p>
+    <w:p>
+      <w:pPr>
+        <w:spacing w:line="360" w:lineRule="auto"/>
+        <w:ind w:left="360"/>
+      </w:pPr>
+      <w:r>
+        <w:t xml:space="preserve">According </w:t>
+      </w:r>
+      <w:r>
+        <w:t xml:space="preserve">to Standish group </w:t>
+      </w:r>
+      <w:r>
+        <w:t>in North America only the 30% of the project are finished successful.</w:t>
+      </w:r>
+    </w:p>
+    <w:p>
+      <w:pPr>
+        <w:spacing w:line="360" w:lineRule="auto"/>
+        <w:ind w:left="360"/>
+      </w:pPr>
+      <w:r>
+        <w:t xml:space="preserve">What does that mean? A successful project </w:t>
+      </w:r>
+      <w:proofErr w:type="gramStart"/>
+      <w:r>
+        <w:t>are</w:t>
+      </w:r>
+      <w:proofErr w:type="gramEnd"/>
+      <w:r>
+        <w:t xml:space="preserve"> the one who finished on time, on cost and scope.</w:t>
+      </w:r>
+    </w:p>
+    <w:p>
+      <w:pPr>
+        <w:spacing w:line="360" w:lineRule="auto"/>
+        <w:ind w:left="360"/>
+      </w:pPr>
+      <w:r>
+        <w:rPr>
+          <w:noProof/>
+        </w:rPr>
+        <w:lastRenderedPageBreak/>
+        <w:drawing>
+          <wp:inline distT="0" distB="0" distL="0" distR="0" wp14:anchorId="1ABC56C3" wp14:editId="11567EF1">
+            <wp:extent cx="5943600" cy="4457700"/>
+            <wp:effectExtent l="0" t="0" r="0" b="0"/>
+            <wp:docPr id="8" name="Picture 8" descr="Introduction to Project Management 1 What is a"/>
+            <wp:cNvGraphicFramePr>
+              <a:graphicFrameLocks xmlns:a="http://schemas.openxmlformats.org/drawingml/2006/main" noChangeAspect="1"/>
+            </wp:cNvGraphicFramePr>
+            <a:graphic xmlns:a="http://schemas.openxmlformats.org/drawingml/2006/main">
+              <a:graphicData uri="http://schemas.openxmlformats.org/drawingml/2006/picture">
+                <pic:pic xmlns:pic="http://schemas.openxmlformats.org/drawingml/2006/picture">
+                  <pic:nvPicPr>
+                    <pic:cNvPr id="0" name="Picture 1" descr="Introduction to Project Management 1 What is a"/>
+                    <pic:cNvPicPr>
+                      <a:picLocks noChangeAspect="1" noChangeArrowheads="1"/>
+                    </pic:cNvPicPr>
+                  </pic:nvPicPr>
+                  <pic:blipFill>
+                    <a:blip r:embed="rId7">
+                      <a:extLst>
+                        <a:ext uri="{28A0092B-C50C-407E-A947-70E740481C1C}">
+                          <a14:useLocalDpi xmlns:a14="http://schemas.microsoft.com/office/drawing/2010/main" val="0"/>
+                        </a:ext>
+                      </a:extLst>
+                    </a:blip>
+                    <a:srcRect/>
+                    <a:stretch>
+                      <a:fillRect/>
+                    </a:stretch>
+                  </pic:blipFill>
+                  <pic:spPr bwMode="auto">
+                    <a:xfrm>
+                      <a:off x="0" y="0"/>
+                      <a:ext cx="5943600" cy="4457700"/>
+                    </a:xfrm>
+                    <a:prstGeom prst="rect">
+                      <a:avLst/>
+                    </a:prstGeom>
+                    <a:noFill/>
+                    <a:ln>
+                      <a:noFill/>
+                    </a:ln>
+                  </pic:spPr>
+                </pic:pic>
+              </a:graphicData>
+            </a:graphic>
+          </wp:inline>
+        </w:drawing>
+      </w:r>
+    </w:p>
+    <w:p>
+      <w:pPr>
+        <w:spacing w:line="360" w:lineRule="auto"/>
+        <w:ind w:left="360"/>
+      </w:pPr>
+      <w:r>
+        <w:t xml:space="preserve"> </w:t>
       </w:r>
     </w:p>
     <w:p>
@@ -1978,7 +1889,21 @@
         <w:t>According to the site C</w:t>
       </w:r>
       <w:r>
-        <w:t xml:space="preserve">NN expansion, many times the errors in the companies is that projects are assigned to people according to their availability, luck or favoritism, by organizing in that way there are a lot of probabilities that they are wasting resources. That’s the worst way to assign people to a project. </w:t>
+        <w:t xml:space="preserve">NN expansion, many times the </w:t>
+      </w:r>
+      <w:r>
+        <w:t>error</w:t>
+      </w:r>
+      <w:r>
+        <w:t xml:space="preserve"> in the companies is that projects are assigned to people according to their availability, </w:t>
+      </w:r>
+      <w:proofErr w:type="gramStart"/>
+      <w:r>
+        <w:t>luck</w:t>
+      </w:r>
+      <w:proofErr w:type="gramEnd"/>
+      <w:r>
+        <w:t xml:space="preserve"> or favoritism, by organizing in that way there are a lot of probabilities that they are wasting resources. That’s the worst way to assign people to a project. </w:t>
       </w:r>
       <w:r>
         <w:t>Not all</w:t>
@@ -1993,10 +1918,22 @@
         <w:t>aptitud</w:t>
       </w:r>
       <w:r>
-        <w:t>es</w:t>
-      </w:r>
-      <w:r>
-        <w:t xml:space="preserve"> , skills .Assign  human resources that fit the needs of the project ensures a ver</w:t>
+        <w:t>es,</w:t>
+      </w:r>
+      <w:r>
+        <w:t xml:space="preserve"> </w:t>
+      </w:r>
+      <w:r>
+        <w:t xml:space="preserve">or </w:t>
+      </w:r>
+      <w:r>
+        <w:t>skills.</w:t>
+      </w:r>
+      <w:r>
+        <w:t xml:space="preserve"> Assign human</w:t>
+      </w:r>
+      <w:r>
+        <w:t xml:space="preserve"> resources that fit the needs of the project ensures a ver</w:t>
       </w:r>
       <w:r>
         <w:t>y</w:t>
@@ -2008,540 +1945,142 @@
         <w:t>high</w:t>
       </w:r>
       <w:r>
-        <w:t xml:space="preserve"> probability of success </w:t>
-      </w:r>
-    </w:p>
-    <w:p>
-      <w:pPr>
-        <w:spacing w:line="360" w:lineRule="auto"/>
-      </w:pPr>
-    </w:p>
-    <w:p>
-      <w:pPr>
-        <w:spacing w:line="360" w:lineRule="auto"/>
-      </w:pPr>
-      <w:r>
-        <w:rPr>
-          <w:lang w:val="es-MX"/>
-        </w:rPr>
-        <w:t xml:space="preserve">En casos puede resultar tal vez eficaz, pero probablemente no sea la asignación más eficiente. </w:t>
-      </w:r>
-      <w:r>
-        <w:t xml:space="preserve">No </w:t>
-      </w:r>
-      <w:proofErr w:type="spellStart"/>
-      <w:r>
-        <w:t>todos</w:t>
-      </w:r>
-      <w:proofErr w:type="spellEnd"/>
+        <w:t xml:space="preserve"> probability of success</w:t>
+      </w:r>
+    </w:p>
+    <w:p>
+      <w:r>
+        <w:t xml:space="preserve">Not having a good selection and recruitment method can trigger a series of errors that lead to loss of time, money, </w:t>
+      </w:r>
+      <w:proofErr w:type="gramStart"/>
+      <w:r>
+        <w:t>image</w:t>
+      </w:r>
+      <w:proofErr w:type="gramEnd"/>
+      <w:r>
+        <w:t xml:space="preserve"> and work environment, among others. </w:t>
+      </w:r>
       <w:r>
         <w:t xml:space="preserve"> </w:t>
       </w:r>
-      <w:proofErr w:type="spellStart"/>
-      <w:r>
-        <w:t>tenemos</w:t>
-      </w:r>
-      <w:proofErr w:type="spellEnd"/>
-      <w:r>
-        <w:t xml:space="preserve"> la </w:t>
-      </w:r>
-      <w:proofErr w:type="spellStart"/>
-      <w:r>
-        <w:t>misma</w:t>
-      </w:r>
-      <w:proofErr w:type="spellEnd"/>
-      <w:r>
-        <w:t xml:space="preserve"> </w:t>
-      </w:r>
-      <w:proofErr w:type="spellStart"/>
-      <w:r>
-        <w:t>formación</w:t>
-      </w:r>
-      <w:proofErr w:type="spellEnd"/>
-      <w:r>
-        <w:t xml:space="preserve">, </w:t>
-      </w:r>
-      <w:proofErr w:type="spellStart"/>
-      <w:r>
-        <w:t>capacidades</w:t>
-      </w:r>
-      <w:proofErr w:type="spellEnd"/>
-      <w:r>
-        <w:t xml:space="preserve"> y aptitudes y </w:t>
-      </w:r>
-      <w:proofErr w:type="spellStart"/>
-      <w:r>
-        <w:t>poder</w:t>
-      </w:r>
-      <w:proofErr w:type="spellEnd"/>
-      <w:r>
-        <w:t xml:space="preserve"> </w:t>
-      </w:r>
-      <w:proofErr w:type="spellStart"/>
-      <w:r>
-        <w:t>discernir</w:t>
-      </w:r>
-      <w:proofErr w:type="spellEnd"/>
-      <w:r>
-        <w:t xml:space="preserve"> </w:t>
-      </w:r>
-      <w:proofErr w:type="spellStart"/>
-      <w:r>
-        <w:t>cuales</w:t>
-      </w:r>
-      <w:proofErr w:type="spellEnd"/>
-      <w:r>
-        <w:t xml:space="preserve"> son los puntos </w:t>
-      </w:r>
-      <w:proofErr w:type="spellStart"/>
-      <w:r>
-        <w:t>fuertes</w:t>
-      </w:r>
-      <w:proofErr w:type="spellEnd"/>
-      <w:r>
-        <w:t xml:space="preserve"> de </w:t>
-      </w:r>
-      <w:proofErr w:type="spellStart"/>
-      <w:r>
-        <w:t>cada</w:t>
-      </w:r>
-      <w:proofErr w:type="spellEnd"/>
-      <w:r>
-        <w:t xml:space="preserve"> uno y </w:t>
-      </w:r>
-      <w:proofErr w:type="spellStart"/>
-      <w:r>
-        <w:t>asignarlo</w:t>
-      </w:r>
-      <w:proofErr w:type="spellEnd"/>
-      <w:r>
-        <w:t xml:space="preserve"> a una </w:t>
-      </w:r>
-      <w:proofErr w:type="spellStart"/>
-      <w:r>
-        <w:t>tarea</w:t>
-      </w:r>
-      <w:proofErr w:type="spellEnd"/>
-      <w:r>
-        <w:t xml:space="preserve"> a </w:t>
-      </w:r>
-      <w:proofErr w:type="spellStart"/>
-      <w:r>
-        <w:t>su</w:t>
-      </w:r>
-      <w:proofErr w:type="spellEnd"/>
-      <w:r>
-        <w:t xml:space="preserve"> </w:t>
-      </w:r>
-      <w:proofErr w:type="spellStart"/>
-      <w:r>
-        <w:t>medida</w:t>
-      </w:r>
-      <w:proofErr w:type="spellEnd"/>
-      <w:r>
-        <w:t xml:space="preserve"> </w:t>
-      </w:r>
-      <w:proofErr w:type="spellStart"/>
-      <w:r>
-        <w:t>seguramente</w:t>
-      </w:r>
-      <w:proofErr w:type="spellEnd"/>
-      <w:r>
-        <w:t xml:space="preserve"> </w:t>
-      </w:r>
-      <w:proofErr w:type="spellStart"/>
-      <w:r>
-        <w:t>nos</w:t>
-      </w:r>
-      <w:proofErr w:type="spellEnd"/>
-      <w:r>
-        <w:t xml:space="preserve"> </w:t>
-      </w:r>
-      <w:proofErr w:type="spellStart"/>
-      <w:r>
-        <w:t>asegure</w:t>
-      </w:r>
-      <w:proofErr w:type="spellEnd"/>
-      <w:r>
-        <w:t xml:space="preserve"> un mayor </w:t>
-      </w:r>
-      <w:proofErr w:type="spellStart"/>
-      <w:r>
-        <w:t>éxito</w:t>
-      </w:r>
-      <w:proofErr w:type="spellEnd"/>
-      <w:r>
-        <w:t xml:space="preserve"> </w:t>
-      </w:r>
-      <w:proofErr w:type="spellStart"/>
-      <w:r>
-        <w:t>en</w:t>
-      </w:r>
-      <w:proofErr w:type="spellEnd"/>
-      <w:r>
-        <w:t xml:space="preserve"> la </w:t>
-      </w:r>
-      <w:proofErr w:type="spellStart"/>
-      <w:r>
-        <w:t>concreción</w:t>
-      </w:r>
-      <w:proofErr w:type="spellEnd"/>
-      <w:r>
-        <w:t xml:space="preserve"> del </w:t>
-      </w:r>
-      <w:proofErr w:type="spellStart"/>
-      <w:r>
-        <w:t>proyecto</w:t>
-      </w:r>
-      <w:proofErr w:type="spellEnd"/>
-      <w:r>
-        <w:t xml:space="preserve"> que </w:t>
-      </w:r>
-      <w:proofErr w:type="spellStart"/>
-      <w:r>
-        <w:t>estamos</w:t>
-      </w:r>
-      <w:proofErr w:type="spellEnd"/>
-      <w:r>
-        <w:t xml:space="preserve"> </w:t>
-      </w:r>
-      <w:proofErr w:type="spellStart"/>
-      <w:r>
-        <w:t>administrando</w:t>
-      </w:r>
-      <w:proofErr w:type="spellEnd"/>
-      <w:r>
-        <w:t>.</w:t>
-      </w:r>
-    </w:p>
-    <w:p>
-      <w:pPr>
-        <w:spacing w:line="360" w:lineRule="auto"/>
-        <w:rPr>
-          <w:rFonts w:ascii="Roboto" w:hAnsi="Roboto"/>
-          <w:color w:val="484848"/>
-          <w:shd w:val="clear" w:color="auto" w:fill="FFFFFF"/>
-          <w:lang w:val="es-MX"/>
-        </w:rPr>
-      </w:pPr>
-      <w:r>
-        <w:rPr>
-          <w:rFonts w:ascii="Roboto" w:hAnsi="Roboto"/>
-          <w:color w:val="484848"/>
-          <w:shd w:val="clear" w:color="auto" w:fill="FFFFFF"/>
-          <w:lang w:val="es-MX"/>
-        </w:rPr>
-        <w:t>No tener un buen método de selección y reclutamiento puede desencadenar una serie de errores que conlleven pérdidas de tiempo, dinero, imagen y clima laboral, entre otras</w:t>
-      </w:r>
-    </w:p>
-    <w:p>
-      <w:pPr>
-        <w:spacing w:line="360" w:lineRule="auto"/>
-        <w:rPr>
-          <w:lang w:val="es-MX"/>
-        </w:rPr>
-      </w:pPr>
-      <w:r>
-        <w:rPr>
-          <w:lang w:val="es-MX"/>
-        </w:rPr>
-        <w:t>¿Qué consecuencias puede tener una mala decisión a la hora de reclutar?</w:t>
-      </w:r>
-    </w:p>
-    <w:p>
-      <w:pPr>
-        <w:spacing w:line="360" w:lineRule="auto"/>
-        <w:rPr>
-          <w:rFonts w:ascii="Roboto" w:hAnsi="Roboto"/>
-          <w:color w:val="484848"/>
-          <w:lang w:val="es-MX"/>
-        </w:rPr>
-      </w:pPr>
-      <w:r>
-        <w:rPr>
-          <w:rFonts w:ascii="Roboto" w:hAnsi="Roboto"/>
-          <w:color w:val="484848"/>
-          <w:lang w:val="es-MX"/>
-        </w:rPr>
-        <w:t>Equivocarse en la elección de un nuevo empleado ocasionará pérdidas a diferentes niveles. Se producirá un </w:t>
-      </w:r>
-      <w:r>
+    </w:p>
+    <w:p>
+      <w:pPr>
+        <w:spacing w:line="360" w:lineRule="auto"/>
+      </w:pPr>
+      <w:r>
+        <w:t>What consequences can a bad decision have when it comes to recruiting?</w:t>
+      </w:r>
+    </w:p>
+    <w:p>
+      <w:pPr>
+        <w:spacing w:line="360" w:lineRule="auto"/>
+      </w:pPr>
+      <w:r>
+        <w:t>Make a mistake in a</w:t>
+      </w:r>
+      <w:r>
+        <w:t xml:space="preserve">n election of assign </w:t>
+      </w:r>
+      <w:proofErr w:type="gramStart"/>
+      <w:r>
+        <w:t>a</w:t>
+      </w:r>
+      <w:proofErr w:type="gramEnd"/>
+      <w:r>
+        <w:t xml:space="preserve"> employee will lead to loss in different levels, first economic cost in terms of return it will not be profitable. It will provoke a lack of trust. This can be other negative effects:</w:t>
+      </w:r>
+    </w:p>
+    <w:p>
+      <w:pPr>
+        <w:pStyle w:val="ListParagraph"/>
+        <w:numPr>
+          <w:ilvl w:val="0"/>
+          <w:numId w:val="7"/>
+        </w:numPr>
+        <w:spacing w:line="360" w:lineRule="auto"/>
+      </w:pPr>
+      <w:r>
+        <w:t>Loss of productivity during the integration process. This loss is normal in new hires, but if the learning curve is too slow because integration is being problematic, the profitability of the operation can be seriously damaged and cause additional stress on all those involved.</w:t>
+      </w:r>
+    </w:p>
+    <w:p>
+      <w:pPr>
+        <w:pStyle w:val="ListParagraph"/>
+        <w:numPr>
+          <w:ilvl w:val="0"/>
+          <w:numId w:val="7"/>
+        </w:numPr>
+        <w:spacing w:line="360" w:lineRule="auto"/>
+      </w:pPr>
+      <w:r>
+        <w:t>Administrative costs involved in the selection and hiring. In addition to those derived from an eventual dismissal.</w:t>
+      </w:r>
+    </w:p>
+    <w:p>
+      <w:pPr>
+        <w:pStyle w:val="ListParagraph"/>
+        <w:numPr>
+          <w:ilvl w:val="0"/>
+          <w:numId w:val="7"/>
+        </w:numPr>
+        <w:spacing w:line="360" w:lineRule="auto"/>
+      </w:pPr>
+      <w:r>
+        <w:t xml:space="preserve">Decrease in the confidence of the rest of the actors that make up the company's ecosystem. And trust in a company affects both employees and customers, </w:t>
+      </w:r>
+      <w:proofErr w:type="gramStart"/>
+      <w:r>
+        <w:t>suppliers</w:t>
+      </w:r>
+      <w:proofErr w:type="gramEnd"/>
+      <w:r>
+        <w:t xml:space="preserve"> and partners. The discredit is directly linked to the decline in profits.</w:t>
+      </w:r>
+    </w:p>
+    <w:p>
+      <w:pPr>
+        <w:pStyle w:val="ListParagraph"/>
+        <w:numPr>
+          <w:ilvl w:val="0"/>
+          <w:numId w:val="7"/>
+        </w:numPr>
+        <w:spacing w:line="360" w:lineRule="auto"/>
+      </w:pPr>
+      <w:r>
+        <w:t>Increased turnover. If the error is not corrected in time, it is not refined to adjust and improve the process of selecting new recruits, this instability in the staff may be too recurrent. Productivity and image will suffer. The question will arise automatically: why do they change so many managers?</w:t>
+      </w:r>
+    </w:p>
+    <w:p>
+      <w:pPr>
+        <w:pStyle w:val="ListParagraph"/>
+        <w:numPr>
+          <w:ilvl w:val="0"/>
+          <w:numId w:val="7"/>
+        </w:numPr>
+        <w:spacing w:line="360" w:lineRule="auto"/>
+      </w:pPr>
+      <w:r>
+        <w:t xml:space="preserve">Bad environment. The inadequate integration of a person in a logical time to the rhythms of the company, to its culture, will inevitably cause a bad work climate. This climate of negativity will </w:t>
+      </w:r>
+      <w:r>
+        <w:lastRenderedPageBreak/>
+        <w:t>affect both the rest of the squad and the newcomer who will not find himself comfortable to give his best.</w:t>
+      </w:r>
+    </w:p>
+    <w:p>
+      <w:pPr>
+        <w:shd w:val="clear" w:color="auto" w:fill="FFFFFF"/>
+        <w:spacing w:after="0" w:line="360" w:lineRule="auto"/>
+        <w:ind w:left="1020"/>
+        <w:textAlignment w:val="baseline"/>
         <w:rPr>
           <w:rStyle w:val="Strong"/>
           <w:rFonts w:ascii="Roboto" w:hAnsi="Roboto"/>
           <w:color w:val="484848"/>
           <w:bdr w:val="none" w:sz="0" w:space="0" w:color="auto" w:frame="1"/>
-          <w:lang w:val="es-MX"/>
-        </w:rPr>
-        <w:t>coste económico</w:t>
-      </w:r>
-      <w:r>
-        <w:rPr>
-          <w:rFonts w:ascii="Roboto" w:hAnsi="Roboto"/>
-          <w:color w:val="484848"/>
-          <w:lang w:val="es-MX"/>
-        </w:rPr>
-        <w:t> que en términos de  retorno de la inversión no será rentable. Y provocará </w:t>
-      </w:r>
-      <w:r>
-        <w:rPr>
-          <w:rStyle w:val="Strong"/>
-          <w:rFonts w:ascii="Roboto" w:hAnsi="Roboto"/>
-          <w:color w:val="484848"/>
-          <w:bdr w:val="none" w:sz="0" w:space="0" w:color="auto" w:frame="1"/>
-          <w:lang w:val="es-MX"/>
-        </w:rPr>
-        <w:t>crisis en la confianza</w:t>
-      </w:r>
-      <w:r>
-        <w:rPr>
-          <w:rFonts w:ascii="Roboto" w:hAnsi="Roboto"/>
-          <w:color w:val="484848"/>
-          <w:lang w:val="es-MX"/>
-        </w:rPr>
-        <w:t>. Estas serán algunas de los efectos negativos:</w:t>
-      </w:r>
-    </w:p>
-    <w:p>
-      <w:pPr>
-        <w:numPr>
-          <w:ilvl w:val="0"/>
-          <w:numId w:val="1"/>
-        </w:numPr>
-        <w:shd w:val="clear" w:color="auto" w:fill="FFFFFF"/>
-        <w:spacing w:after="0" w:line="360" w:lineRule="auto"/>
-        <w:ind w:left="1020"/>
-        <w:textAlignment w:val="baseline"/>
-        <w:rPr>
-          <w:rFonts w:ascii="Roboto" w:hAnsi="Roboto"/>
-          <w:color w:val="484848"/>
-          <w:lang w:val="es-MX"/>
-        </w:rPr>
-      </w:pPr>
-      <w:r>
-        <w:rPr>
-          <w:rStyle w:val="Strong"/>
-          <w:rFonts w:ascii="Roboto" w:hAnsi="Roboto"/>
-          <w:color w:val="484848"/>
-          <w:bdr w:val="none" w:sz="0" w:space="0" w:color="auto" w:frame="1"/>
-          <w:lang w:val="es-MX"/>
-        </w:rPr>
-        <w:t>Pérdida de productividad</w:t>
-      </w:r>
-      <w:r>
-        <w:rPr>
-          <w:rFonts w:ascii="Roboto" w:hAnsi="Roboto"/>
-          <w:color w:val="484848"/>
-          <w:lang w:val="es-MX"/>
-        </w:rPr>
-        <w:t> durante el proceso de integración. Esta pérdida es normal en las </w:t>
-      </w:r>
-      <w:hyperlink r:id="rId9" w:history="1">
-        <w:r>
-          <w:rPr>
-            <w:rStyle w:val="Hyperlink"/>
-            <w:rFonts w:ascii="Roboto" w:hAnsi="Roboto"/>
-            <w:color w:val="6BA539"/>
-            <w:u w:val="none"/>
-            <w:bdr w:val="none" w:sz="0" w:space="0" w:color="auto" w:frame="1"/>
-            <w:lang w:val="es-MX"/>
-          </w:rPr>
-          <w:t>nuevas incorporaciones</w:t>
-        </w:r>
-      </w:hyperlink>
-      <w:r>
-        <w:rPr>
-          <w:rFonts w:ascii="Roboto" w:hAnsi="Roboto"/>
-          <w:color w:val="484848"/>
-          <w:lang w:val="es-MX"/>
-        </w:rPr>
-        <w:t> pero si la </w:t>
-      </w:r>
-      <w:r>
-        <w:rPr>
-          <w:rStyle w:val="Strong"/>
-          <w:rFonts w:ascii="Roboto" w:hAnsi="Roboto"/>
-          <w:color w:val="484848"/>
-          <w:bdr w:val="none" w:sz="0" w:space="0" w:color="auto" w:frame="1"/>
-          <w:lang w:val="es-MX"/>
-        </w:rPr>
-        <w:t>curva de aprendizaje es demasiado lenta</w:t>
-      </w:r>
-      <w:r>
-        <w:rPr>
-          <w:rFonts w:ascii="Roboto" w:hAnsi="Roboto"/>
-          <w:color w:val="484848"/>
-          <w:lang w:val="es-MX"/>
-        </w:rPr>
-        <w:t> porque la integración está siendo problemática la rentabilidad de la operación puede verse seriamente dañada y provocar un estrés adicional en todos los implicados.</w:t>
-      </w:r>
-    </w:p>
-    <w:p>
-      <w:pPr>
-        <w:numPr>
-          <w:ilvl w:val="0"/>
-          <w:numId w:val="1"/>
-        </w:numPr>
-        <w:shd w:val="clear" w:color="auto" w:fill="FFFFFF"/>
-        <w:spacing w:after="0" w:line="360" w:lineRule="auto"/>
-        <w:ind w:left="1020"/>
-        <w:textAlignment w:val="baseline"/>
-        <w:rPr>
-          <w:rFonts w:ascii="Roboto" w:hAnsi="Roboto"/>
-          <w:color w:val="484848"/>
-          <w:lang w:val="es-MX"/>
-        </w:rPr>
-      </w:pPr>
-      <w:r>
-        <w:rPr>
-          <w:rStyle w:val="Strong"/>
-          <w:rFonts w:ascii="Roboto" w:hAnsi="Roboto"/>
-          <w:color w:val="484848"/>
-          <w:bdr w:val="none" w:sz="0" w:space="0" w:color="auto" w:frame="1"/>
-          <w:lang w:val="es-MX"/>
-        </w:rPr>
-        <w:t>Costes administrativos</w:t>
-      </w:r>
-      <w:r>
-        <w:rPr>
-          <w:rFonts w:ascii="Roboto" w:hAnsi="Roboto"/>
-          <w:color w:val="484848"/>
-          <w:lang w:val="es-MX"/>
-        </w:rPr>
-        <w:t> que supone la selección y contratación. Además de los derivados de un eventual despido.</w:t>
-      </w:r>
-    </w:p>
-    <w:p>
-      <w:pPr>
-        <w:numPr>
-          <w:ilvl w:val="0"/>
-          <w:numId w:val="1"/>
-        </w:numPr>
-        <w:shd w:val="clear" w:color="auto" w:fill="FFFFFF"/>
-        <w:spacing w:after="0" w:line="360" w:lineRule="auto"/>
-        <w:ind w:left="1020"/>
-        <w:textAlignment w:val="baseline"/>
-        <w:rPr>
-          <w:rFonts w:ascii="Roboto" w:hAnsi="Roboto"/>
-          <w:color w:val="484848"/>
-          <w:lang w:val="es-MX"/>
-        </w:rPr>
-      </w:pPr>
-      <w:r>
-        <w:rPr>
-          <w:rStyle w:val="Strong"/>
-          <w:rFonts w:ascii="Roboto" w:hAnsi="Roboto"/>
-          <w:color w:val="484848"/>
-          <w:bdr w:val="none" w:sz="0" w:space="0" w:color="auto" w:frame="1"/>
-          <w:lang w:val="es-MX"/>
-        </w:rPr>
-        <w:t>Descenso en la confianza</w:t>
-      </w:r>
-      <w:r>
-        <w:rPr>
-          <w:rFonts w:ascii="Roboto" w:hAnsi="Roboto"/>
-          <w:color w:val="484848"/>
-          <w:lang w:val="es-MX"/>
-        </w:rPr>
-        <w:t xml:space="preserve"> del resto de actores que forman el ecosistema de la compañía. Y la confianza en una empresa afecta tanto a los empleados como a los </w:t>
-      </w:r>
-      <w:r>
-        <w:rPr>
-          <w:rFonts w:ascii="Roboto" w:hAnsi="Roboto"/>
-          <w:color w:val="484848"/>
-          <w:lang w:val="es-MX"/>
-        </w:rPr>
-        <w:lastRenderedPageBreak/>
-        <w:t>clientes, proveedores y socios. El descrédito está directamente vinculado con el descenso de los beneficios.</w:t>
-      </w:r>
-    </w:p>
-    <w:p>
-      <w:pPr>
-        <w:numPr>
-          <w:ilvl w:val="0"/>
-          <w:numId w:val="1"/>
-        </w:numPr>
-        <w:shd w:val="clear" w:color="auto" w:fill="FFFFFF"/>
-        <w:spacing w:after="0" w:line="360" w:lineRule="auto"/>
-        <w:ind w:left="1020"/>
-        <w:textAlignment w:val="baseline"/>
-        <w:rPr>
-          <w:rFonts w:ascii="Roboto" w:hAnsi="Roboto"/>
-          <w:color w:val="484848"/>
-          <w:lang w:val="es-MX"/>
-        </w:rPr>
-      </w:pPr>
-      <w:r>
-        <w:rPr>
-          <w:rStyle w:val="Strong"/>
-          <w:rFonts w:ascii="Roboto" w:hAnsi="Roboto"/>
-          <w:color w:val="484848"/>
-          <w:bdr w:val="none" w:sz="0" w:space="0" w:color="auto" w:frame="1"/>
-          <w:lang w:val="es-MX"/>
-        </w:rPr>
-        <w:t>Aumento de la rotación.</w:t>
-      </w:r>
-      <w:r>
-        <w:rPr>
-          <w:rFonts w:ascii="Roboto" w:hAnsi="Roboto"/>
-          <w:color w:val="484848"/>
-          <w:lang w:val="es-MX"/>
-        </w:rPr>
-        <w:t> Si el error no se corrige a tiempo, no se afina en ajustar y mejorar el proceso de selección de nuevas incorporaciones puede que esta inestabilidad en el personal sea demasiado recurrente. Se verá afectada la productividad y la imagen. La pregunta se producirá de forma automática: ¿por qué cambian tanto de responsables?.</w:t>
-      </w:r>
-    </w:p>
-    <w:p>
-      <w:pPr>
-        <w:numPr>
-          <w:ilvl w:val="0"/>
-          <w:numId w:val="1"/>
-        </w:numPr>
-        <w:shd w:val="clear" w:color="auto" w:fill="FFFFFF"/>
-        <w:spacing w:after="0" w:line="360" w:lineRule="auto"/>
-        <w:ind w:left="1020"/>
-        <w:textAlignment w:val="baseline"/>
-        <w:rPr>
-          <w:rFonts w:ascii="Roboto" w:hAnsi="Roboto"/>
-          <w:color w:val="484848"/>
-          <w:lang w:val="es-MX"/>
-        </w:rPr>
-      </w:pPr>
-      <w:r>
-        <w:rPr>
-          <w:rStyle w:val="Strong"/>
-          <w:rFonts w:ascii="Roboto" w:hAnsi="Roboto"/>
-          <w:color w:val="484848"/>
-          <w:bdr w:val="none" w:sz="0" w:space="0" w:color="auto" w:frame="1"/>
-          <w:lang w:val="es-MX"/>
-        </w:rPr>
-        <w:t>Mal ambiente. </w:t>
-      </w:r>
-      <w:r>
-        <w:rPr>
-          <w:rFonts w:ascii="Roboto" w:hAnsi="Roboto"/>
-          <w:color w:val="484848"/>
-          <w:lang w:val="es-MX"/>
-        </w:rPr>
-        <w:t>La integración inadecuada de una persona en un tiempo lógico a los ritmos de la empresa, a su cultura, provocará de forma inevitable un mal clima laboral. </w:t>
-      </w:r>
-      <w:r>
-        <w:rPr>
-          <w:rStyle w:val="Strong"/>
-          <w:rFonts w:ascii="Roboto" w:hAnsi="Roboto"/>
-          <w:color w:val="484848"/>
-          <w:bdr w:val="none" w:sz="0" w:space="0" w:color="auto" w:frame="1"/>
-          <w:lang w:val="es-MX"/>
-        </w:rPr>
-        <w:t>Se pondrá en cuestión las razones para incorporarla</w:t>
-      </w:r>
-      <w:r>
-        <w:rPr>
-          <w:rFonts w:ascii="Roboto" w:hAnsi="Roboto"/>
-          <w:color w:val="484848"/>
-          <w:lang w:val="es-MX"/>
-        </w:rPr>
-        <w:t> alegando enchufismo. Este clima de negatividad afectará tanto al resto de la plantilla como al recién llegado que no se encontrará tampoco cómodo para dar lo mejor de sí.</w:t>
-      </w:r>
+        </w:rPr>
+      </w:pPr>
     </w:p>
     <w:p>
       <w:pPr>
@@ -2577,7 +2116,7 @@
                     </pic:cNvPicPr>
                   </pic:nvPicPr>
                   <pic:blipFill>
-                    <a:blip r:embed="rId10">
+                    <a:blip r:embed="rId9">
                       <a:extLst>
                         <a:ext uri="{28A0092B-C50C-407E-A947-70E740481C1C}">
                           <a14:useLocalDpi xmlns:a14="http://schemas.microsoft.com/office/drawing/2010/main" val="0"/>
@@ -2614,11 +2153,11 @@
         <w:pStyle w:val="Heading1"/>
         <w:spacing w:line="360" w:lineRule="auto"/>
       </w:pPr>
-      <w:bookmarkStart w:id="2" w:name="_Toc87552648"/>
+      <w:bookmarkStart w:id="3" w:name="_Toc87980188"/>
       <w:r>
         <w:t>Solution</w:t>
       </w:r>
-      <w:bookmarkEnd w:id="2"/>
+      <w:bookmarkEnd w:id="3"/>
       <w:r>
         <w:t xml:space="preserve"> </w:t>
       </w:r>
@@ -2628,42 +2167,48 @@
         <w:spacing w:line="360" w:lineRule="auto"/>
       </w:pPr>
       <w:r>
+        <w:t xml:space="preserve">For this project I was inspired by my past experiences, I have been in </w:t>
+      </w:r>
+      <w:r>
+        <w:t>projects</w:t>
+      </w:r>
+      <w:r>
+        <w:t xml:space="preserve"> where the members don’t belong to the team, not because they are bad in programming or something related, it is because </w:t>
+      </w:r>
+      <w:proofErr w:type="spellStart"/>
+      <w:r>
+        <w:t>the</w:t>
+      </w:r>
+      <w:proofErr w:type="spellEnd"/>
+      <w:r>
+        <w:t xml:space="preserve"> have other skills.</w:t>
+      </w:r>
+    </w:p>
+    <w:p>
+      <w:pPr>
+        <w:spacing w:line="360" w:lineRule="auto"/>
+      </w:pPr>
+      <w:r>
+        <w:t xml:space="preserve">The idea of the project is to give all the possible combinations of member for each project, of course only the members who fits on each project. It could be people that fits in all of them, or cases where nobody fits in one project. </w:t>
+      </w:r>
+    </w:p>
+    <w:p>
+      <w:pPr>
+        <w:pStyle w:val="Heading1"/>
+        <w:spacing w:line="360" w:lineRule="auto"/>
+      </w:pPr>
+    </w:p>
+    <w:p>
+      <w:pPr>
+        <w:pStyle w:val="Heading1"/>
+        <w:spacing w:line="360" w:lineRule="auto"/>
+      </w:pPr>
+      <w:bookmarkStart w:id="4" w:name="_Toc87980189"/>
+      <w:r>
         <w:lastRenderedPageBreak/>
-        <w:t xml:space="preserve">For this project I was inspired by my past experiences, I have been in teams where the members don’t belong to the team , not because they are bad in programming or something related, it is because </w:t>
-      </w:r>
-      <w:proofErr w:type="spellStart"/>
-      <w:r>
-        <w:t>the</w:t>
-      </w:r>
-      <w:proofErr w:type="spellEnd"/>
-      <w:r>
-        <w:t xml:space="preserve"> have other skills.</w:t>
-      </w:r>
-    </w:p>
-    <w:p>
-      <w:pPr>
-        <w:spacing w:line="360" w:lineRule="auto"/>
-      </w:pPr>
-      <w:r>
-        <w:t>I am proposing a group of member with specific skills and a group of projects to be assigned.</w:t>
-      </w:r>
-    </w:p>
-    <w:p>
-      <w:pPr>
-        <w:pStyle w:val="Heading1"/>
-        <w:spacing w:line="360" w:lineRule="auto"/>
-      </w:pPr>
-    </w:p>
-    <w:p>
-      <w:pPr>
-        <w:pStyle w:val="Heading1"/>
-        <w:spacing w:line="360" w:lineRule="auto"/>
-      </w:pPr>
-      <w:bookmarkStart w:id="3" w:name="_Toc87552649"/>
-      <w:r>
         <w:t>Implementation</w:t>
       </w:r>
-      <w:bookmarkEnd w:id="3"/>
+      <w:bookmarkEnd w:id="4"/>
     </w:p>
     <w:p>
       <w:pPr>
@@ -2762,7 +2307,19 @@
         <w:rPr>
           <w:noProof/>
         </w:rPr>
-        <w:t xml:space="preserve"> allows for better interactions between humanas and computers</w:t>
+        <w:t xml:space="preserve"> allows for better interactions between </w:t>
+      </w:r>
+      <w:r>
+        <w:rPr>
+          <w:noProof/>
+        </w:rPr>
+        <w:t>humans</w:t>
+      </w:r>
+      <w:r>
+        <w:rPr>
+          <w:noProof/>
+        </w:rPr>
+        <w:t xml:space="preserve"> and computers</w:t>
       </w:r>
     </w:p>
     <w:p>
@@ -2841,15 +2398,13 @@
     </w:p>
     <w:p>
       <w:pPr>
-        <w:pStyle w:val="Heading1"/>
-        <w:spacing w:line="360" w:lineRule="auto"/>
         <w:jc w:val="center"/>
       </w:pPr>
-      <w:bookmarkStart w:id="4" w:name="_Toc87552650"/>
       <w:r>
         <w:rPr>
           <w:noProof/>
         </w:rPr>
+        <w:lastRenderedPageBreak/>
         <w:drawing>
           <wp:inline distT="0" distB="0" distL="0" distR="0" wp14:anchorId="113DEB9A" wp14:editId="0F8431D0">
             <wp:extent cx="3062724" cy="3521034"/>
@@ -2868,7 +2423,7 @@
                     </pic:cNvPicPr>
                   </pic:nvPicPr>
                   <pic:blipFill rotWithShape="1">
-                    <a:blip r:embed="rId7">
+                    <a:blip r:embed="rId10">
                       <a:extLst>
                         <a:ext uri="{28A0092B-C50C-407E-A947-70E740481C1C}">
                           <a14:useLocalDpi xmlns:a14="http://schemas.microsoft.com/office/drawing/2010/main" val="0"/>
@@ -2902,14 +2457,13 @@
           </wp:inline>
         </w:drawing>
       </w:r>
-      <w:bookmarkEnd w:id="4"/>
     </w:p>
     <w:p>
       <w:pPr>
         <w:pStyle w:val="Heading2"/>
         <w:spacing w:line="360" w:lineRule="auto"/>
       </w:pPr>
-      <w:bookmarkStart w:id="5" w:name="_Toc87552651"/>
+      <w:bookmarkStart w:id="5" w:name="_Toc87980190"/>
       <w:r>
         <w:t>Diagram</w:t>
       </w:r>
@@ -2923,13 +2477,34 @@
         <w:spacing w:line="360" w:lineRule="auto"/>
       </w:pPr>
       <w:r>
-        <w:t>First I have defined the data and the relation between them</w:t>
+        <w:t>First,</w:t>
+      </w:r>
+      <w:r>
+        <w:t xml:space="preserve"> I have defined the data and the relation between them</w:t>
       </w:r>
       <w:r>
         <w:t>, also I defined the attributes</w:t>
       </w:r>
       <w:r>
-        <w:t>. to simulate a relational database .the graph has entities, who are representing the entities(tables), each one has attributes .</w:t>
+        <w:t xml:space="preserve">. to simulate a relational </w:t>
+      </w:r>
+      <w:r>
+        <w:t>database. the</w:t>
+      </w:r>
+      <w:r>
+        <w:t xml:space="preserve"> graph has </w:t>
+      </w:r>
+      <w:r>
+        <w:t>circles</w:t>
+      </w:r>
+      <w:r>
+        <w:t xml:space="preserve">, </w:t>
+      </w:r>
+      <w:r>
+        <w:t>which</w:t>
+      </w:r>
+      <w:r>
+        <w:t xml:space="preserve"> are representing the entities(tables), each one has attributes.</w:t>
       </w:r>
     </w:p>
     <w:p>
@@ -2979,12 +2554,102 @@
     </w:p>
     <w:p>
       <w:pPr>
+        <w:pStyle w:val="ListParagraph"/>
+        <w:numPr>
+          <w:ilvl w:val="0"/>
+          <w:numId w:val="9"/>
+        </w:numPr>
+        <w:spacing w:line="360" w:lineRule="auto"/>
+      </w:pPr>
+      <w:r>
+        <w:t>Each Employee has a name and ID.</w:t>
+      </w:r>
+    </w:p>
+    <w:p>
+      <w:pPr>
+        <w:pStyle w:val="ListParagraph"/>
+        <w:numPr>
+          <w:ilvl w:val="0"/>
+          <w:numId w:val="9"/>
+        </w:numPr>
+        <w:spacing w:line="360" w:lineRule="auto"/>
+      </w:pPr>
+      <w:r>
+        <w:t>The position is related with the Employee, the relations is 1 to 1, it has the ID of the employee and the position name.</w:t>
+      </w:r>
+    </w:p>
+    <w:p>
+      <w:pPr>
+        <w:pStyle w:val="ListParagraph"/>
+        <w:numPr>
+          <w:ilvl w:val="0"/>
+          <w:numId w:val="9"/>
+        </w:numPr>
+        <w:spacing w:line="360" w:lineRule="auto"/>
+      </w:pPr>
+      <w:r>
+        <w:lastRenderedPageBreak/>
+        <w:t xml:space="preserve">The availability is related with </w:t>
+      </w:r>
+      <w:r>
+        <w:t>Employee,</w:t>
+      </w:r>
+      <w:r>
+        <w:t xml:space="preserve"> the relation is 1 to 1, it has the ID of the employee and if its available or is unavailable.</w:t>
+      </w:r>
+    </w:p>
+    <w:p>
+      <w:pPr>
+        <w:pStyle w:val="ListParagraph"/>
+        <w:numPr>
+          <w:ilvl w:val="0"/>
+          <w:numId w:val="9"/>
+        </w:numPr>
+        <w:spacing w:line="360" w:lineRule="auto"/>
+      </w:pPr>
+      <w:r>
+        <w:t>The skills are related with Employee, the relation is 1 to many, it has the ID of the employee and an array of skills.</w:t>
+      </w:r>
+    </w:p>
+    <w:p>
+      <w:pPr>
+        <w:pStyle w:val="ListParagraph"/>
+        <w:numPr>
+          <w:ilvl w:val="0"/>
+          <w:numId w:val="9"/>
+        </w:numPr>
+        <w:spacing w:line="360" w:lineRule="auto"/>
+      </w:pPr>
+      <w:r>
+        <w:t>The project has a name and ID.</w:t>
+      </w:r>
+    </w:p>
+    <w:p>
+      <w:pPr>
+        <w:pStyle w:val="ListParagraph"/>
+        <w:numPr>
+          <w:ilvl w:val="0"/>
+          <w:numId w:val="9"/>
+        </w:numPr>
+        <w:spacing w:line="360" w:lineRule="auto"/>
+      </w:pPr>
+      <w:r>
+        <w:t xml:space="preserve">The requirements are related to </w:t>
+      </w:r>
+      <w:r>
+        <w:t>Project,</w:t>
+      </w:r>
+      <w:r>
+        <w:t xml:space="preserve"> the relation is 1 to many, it has the ID of the project and an array of requirements. </w:t>
+      </w:r>
+    </w:p>
+    <w:p>
+      <w:pPr>
         <w:pStyle w:val="Heading2"/>
         <w:spacing w:line="360" w:lineRule="auto"/>
       </w:pPr>
-      <w:bookmarkStart w:id="6" w:name="_Toc87552652"/>
-      <w:r>
-        <w:lastRenderedPageBreak/>
+      <w:bookmarkStart w:id="6" w:name="_Toc87980191"/>
+      <w:r>
         <w:t>Business rules</w:t>
       </w:r>
       <w:bookmarkEnd w:id="6"/>
@@ -3081,22 +2746,7 @@
         <w:spacing w:line="360" w:lineRule="auto"/>
       </w:pPr>
       <w:r>
-        <w:t xml:space="preserve">The </w:t>
-      </w:r>
-      <w:r>
-        <w:t>Developer Senior</w:t>
-      </w:r>
-      <w:r>
-        <w:t xml:space="preserve"> must satisfy with </w:t>
-      </w:r>
-      <w:r>
-        <w:t>33</w:t>
-      </w:r>
-      <w:r>
-        <w:t>% of the requirements of the project</w:t>
-      </w:r>
-      <w:r>
-        <w:t>.</w:t>
+        <w:t>The Developer Senior must satisfy with 33% of the requirements of the project.</w:t>
       </w:r>
     </w:p>
     <w:p>
@@ -3109,25 +2759,7 @@
         <w:spacing w:line="360" w:lineRule="auto"/>
       </w:pPr>
       <w:r>
-        <w:t xml:space="preserve">The </w:t>
-      </w:r>
-      <w:r>
-        <w:t xml:space="preserve">Developer Junior </w:t>
-      </w:r>
-      <w:r>
-        <w:t xml:space="preserve">must satisfy with </w:t>
-      </w:r>
-      <w:r>
-        <w:t>10</w:t>
-      </w:r>
-      <w:r>
-        <w:t>% of the requirements of the project</w:t>
-      </w:r>
-      <w:r>
-        <w:t>.</w:t>
-      </w:r>
-      <w:r>
-        <w:t xml:space="preserve"> </w:t>
+        <w:t xml:space="preserve">The Developer Junior must satisfy with 10% of the requirements of the project. </w:t>
       </w:r>
     </w:p>
     <w:p>
@@ -3161,12 +2793,12 @@
         <w:pStyle w:val="Heading2"/>
         <w:spacing w:line="360" w:lineRule="auto"/>
       </w:pPr>
-      <w:bookmarkStart w:id="7" w:name="_Toc87552653"/>
-      <w:r>
-        <w:t xml:space="preserve">Defining the </w:t>
-      </w:r>
-      <w:r>
-        <w:t>Data</w:t>
+      <w:bookmarkStart w:id="7" w:name="_Toc87980192"/>
+      <w:r>
+        <w:t>Es</w:t>
+      </w:r>
+      <w:r>
+        <w:t>tablish facts and relations</w:t>
       </w:r>
       <w:r>
         <w:t>.</w:t>
@@ -3174,16 +2806,30 @@
       <w:bookmarkEnd w:id="7"/>
     </w:p>
     <w:p>
-      <w:pPr>
-        <w:spacing w:line="360" w:lineRule="auto"/>
-      </w:pPr>
-    </w:p>
-    <w:p>
-      <w:pPr>
-        <w:spacing w:line="360" w:lineRule="auto"/>
-      </w:pPr>
-      <w:r>
-        <w:t>employee('Angeles Anaya',1).</w:t>
+      <w:r>
+        <w:t xml:space="preserve">We can define the base cases and establish facts such as: </w:t>
+      </w:r>
+    </w:p>
+    <w:p>
+      <w:pPr>
+        <w:spacing w:line="360" w:lineRule="auto"/>
+      </w:pPr>
+      <w:r>
+        <w:t>The employee has a name and id.</w:t>
+      </w:r>
+    </w:p>
+    <w:p>
+      <w:pPr>
+        <w:spacing w:line="360" w:lineRule="auto"/>
+        <w:ind w:firstLine="720"/>
+      </w:pPr>
+      <w:proofErr w:type="gramStart"/>
+      <w:r>
+        <w:t>employee(</w:t>
+      </w:r>
+      <w:proofErr w:type="gramEnd"/>
+      <w:r>
+        <w:t>'Angeles Anaya',1).</w:t>
       </w:r>
     </w:p>
     <w:p>
@@ -3192,19 +2838,36 @@
       </w:pPr>
       <w:proofErr w:type="spellStart"/>
       <w:r>
+        <w:t>E</w:t>
+      </w:r>
+      <w:r>
+        <w:t>mployee_position</w:t>
+      </w:r>
+      <w:proofErr w:type="spellEnd"/>
+      <w:r>
+        <w:t xml:space="preserve"> is related with employee with the id of the employee, and the second value is the position of the employee.</w:t>
+      </w:r>
+    </w:p>
+    <w:p>
+      <w:pPr>
+        <w:spacing w:line="360" w:lineRule="auto"/>
+        <w:ind w:firstLine="720"/>
+      </w:pPr>
+      <w:proofErr w:type="spellStart"/>
+      <w:r>
         <w:t>employee_position</w:t>
       </w:r>
       <w:proofErr w:type="spellEnd"/>
       <w:r>
-        <w:t>(1,solutionArchitect).</w:t>
-      </w:r>
-    </w:p>
-    <w:p>
-      <w:pPr>
-        <w:spacing w:line="360" w:lineRule="auto"/>
-      </w:pPr>
-      <w:r>
-        <w:t>employee_skill(1,[azure,cloud,java,cpp,excel,python,prolog,db,c]).</w:t>
+        <w:t>(</w:t>
+      </w:r>
+      <w:proofErr w:type="gramStart"/>
+      <w:r>
+        <w:t>1,solutionArchitect</w:t>
+      </w:r>
+      <w:proofErr w:type="gramEnd"/>
+      <w:r>
+        <w:t>).</w:t>
       </w:r>
     </w:p>
     <w:p>
@@ -3213,6 +2876,81 @@
       </w:pPr>
       <w:proofErr w:type="spellStart"/>
       <w:r>
+        <w:t>Employee_skill</w:t>
+      </w:r>
+      <w:proofErr w:type="spellEnd"/>
+      <w:r>
+        <w:t xml:space="preserve"> is related with employee with the id of the employee, and the second value is an array of the skills that each employee has.</w:t>
+      </w:r>
+    </w:p>
+    <w:p>
+      <w:pPr>
+        <w:spacing w:line="360" w:lineRule="auto"/>
+        <w:ind w:firstLine="720"/>
+      </w:pPr>
+      <w:r>
+        <w:lastRenderedPageBreak/>
+        <w:t>employee_skill(</w:t>
+      </w:r>
+      <w:proofErr w:type="gramStart"/>
+      <w:r>
+        <w:t>1,[</w:t>
+      </w:r>
+      <w:proofErr w:type="gramEnd"/>
+      <w:r>
+        <w:t>azure,cloud,java,cpp,excel,python,prolog,db,c]).</w:t>
+      </w:r>
+    </w:p>
+    <w:p>
+      <w:pPr>
+        <w:spacing w:line="360" w:lineRule="auto"/>
+      </w:pPr>
+      <w:proofErr w:type="spellStart"/>
+      <w:r>
+        <w:t>Employee_available</w:t>
+      </w:r>
+      <w:proofErr w:type="spellEnd"/>
+      <w:r>
+        <w:t xml:space="preserve"> is related with employee with the if of the employee, and the second value means if its available or unavailable.</w:t>
+      </w:r>
+    </w:p>
+    <w:p>
+      <w:pPr>
+        <w:spacing w:line="360" w:lineRule="auto"/>
+        <w:ind w:firstLine="720"/>
+      </w:pPr>
+      <w:proofErr w:type="spellStart"/>
+      <w:r>
+        <w:t>employee_available</w:t>
+      </w:r>
+      <w:proofErr w:type="spellEnd"/>
+      <w:r>
+        <w:t>(</w:t>
+      </w:r>
+      <w:proofErr w:type="gramStart"/>
+      <w:r>
+        <w:t>1,unavailable</w:t>
+      </w:r>
+      <w:proofErr w:type="gramEnd"/>
+      <w:r>
+        <w:t>).</w:t>
+      </w:r>
+    </w:p>
+    <w:p>
+      <w:pPr>
+        <w:spacing w:line="360" w:lineRule="auto"/>
+      </w:pPr>
+      <w:r>
+        <w:t>Each project has a name and an id.</w:t>
+      </w:r>
+    </w:p>
+    <w:p>
+      <w:pPr>
+        <w:spacing w:line="360" w:lineRule="auto"/>
+        <w:ind w:firstLine="720"/>
+      </w:pPr>
+      <w:proofErr w:type="spellStart"/>
+      <w:r>
         <w:t>project_id</w:t>
       </w:r>
       <w:proofErr w:type="spellEnd"/>
@@ -3226,13 +2964,32 @@
       </w:pPr>
       <w:proofErr w:type="spellStart"/>
       <w:r>
+        <w:t>Project_requirements</w:t>
+      </w:r>
+      <w:proofErr w:type="spellEnd"/>
+      <w:r>
+        <w:t xml:space="preserve"> are related to project with the id of the project, and the second value is an array of the requirements skills that each employee needs.</w:t>
+      </w:r>
+    </w:p>
+    <w:p>
+      <w:pPr>
+        <w:spacing w:line="360" w:lineRule="auto"/>
+        <w:ind w:firstLine="720"/>
+      </w:pPr>
+      <w:proofErr w:type="spellStart"/>
+      <w:r>
         <w:t>project_requirements</w:t>
       </w:r>
       <w:proofErr w:type="spellEnd"/>
       <w:r>
-        <w:t>(00099,[</w:t>
+        <w:t>(</w:t>
+      </w:r>
+      <w:proofErr w:type="gramStart"/>
+      <w:r>
+        <w:t>00099,[</w:t>
       </w:r>
       <w:proofErr w:type="spellStart"/>
+      <w:proofErr w:type="gramEnd"/>
       <w:r>
         <w:t>cloud,azure,excel,python</w:t>
       </w:r>
@@ -3243,33 +3000,626 @@
     </w:p>
     <w:p>
       <w:pPr>
-        <w:spacing w:line="360" w:lineRule="auto"/>
-      </w:pPr>
+        <w:pStyle w:val="Heading2"/>
+      </w:pPr>
+      <w:r>
+        <w:t xml:space="preserve">Unification. </w:t>
+      </w:r>
+    </w:p>
+    <w:p>
+      <w:pPr>
+        <w:spacing w:line="360" w:lineRule="auto"/>
+      </w:pPr>
+      <w:r>
+        <w:t>Unification is very useful in this paradigm</w:t>
+      </w:r>
+      <w:r>
+        <w:t xml:space="preserve">, </w:t>
+      </w:r>
+      <w:r>
+        <w:t>by replacing certain sub-expression variables with other expressions, unification tries to identify two symbolic expressions</w:t>
+      </w:r>
+      <w:r>
+        <w:t>.</w:t>
+      </w:r>
+    </w:p>
+    <w:p>
+      <w:pPr>
+        <w:spacing w:line="360" w:lineRule="auto"/>
+        <w:jc w:val="center"/>
+      </w:pPr>
+      <w:r>
+        <w:rPr>
+          <w:noProof/>
+        </w:rPr>
+        <w:drawing>
+          <wp:inline distT="0" distB="0" distL="0" distR="0" wp14:anchorId="064A1D63" wp14:editId="7BC068DF">
+            <wp:extent cx="3672840" cy="2106261"/>
+            <wp:effectExtent l="0" t="0" r="3810" b="8890"/>
+            <wp:docPr id="10" name="Picture 10" descr="Text, letter&#10;&#10;Description automatically generated"/>
+            <wp:cNvGraphicFramePr>
+              <a:graphicFrameLocks xmlns:a="http://schemas.openxmlformats.org/drawingml/2006/main" noChangeAspect="1"/>
+            </wp:cNvGraphicFramePr>
+            <a:graphic xmlns:a="http://schemas.openxmlformats.org/drawingml/2006/main">
+              <a:graphicData uri="http://schemas.openxmlformats.org/drawingml/2006/picture">
+                <pic:pic xmlns:pic="http://schemas.openxmlformats.org/drawingml/2006/picture">
+                  <pic:nvPicPr>
+                    <pic:cNvPr id="10" name="Picture 10" descr="Text, letter&#10;&#10;Description automatically generated"/>
+                    <pic:cNvPicPr/>
+                  </pic:nvPicPr>
+                  <pic:blipFill>
+                    <a:blip r:embed="rId12"/>
+                    <a:stretch>
+                      <a:fillRect/>
+                    </a:stretch>
+                  </pic:blipFill>
+                  <pic:spPr>
+                    <a:xfrm>
+                      <a:off x="0" y="0"/>
+                      <a:ext cx="3679821" cy="2110264"/>
+                    </a:xfrm>
+                    <a:prstGeom prst="rect">
+                      <a:avLst/>
+                    </a:prstGeom>
+                  </pic:spPr>
+                </pic:pic>
+              </a:graphicData>
+            </a:graphic>
+          </wp:inline>
+        </w:drawing>
+      </w:r>
+    </w:p>
+    <w:p>
+      <w:pPr>
+        <w:spacing w:line="360" w:lineRule="auto"/>
+      </w:pPr>
+      <w:r>
+        <w:t>In this call we unify the variable Available as you can see.</w:t>
+      </w:r>
+    </w:p>
+    <w:p>
+      <w:pPr>
+        <w:spacing w:line="360" w:lineRule="auto"/>
+        <w:jc w:val="center"/>
+      </w:pPr>
+      <w:r>
+        <w:rPr>
+          <w:noProof/>
+        </w:rPr>
+        <w:drawing>
+          <wp:inline distT="0" distB="0" distL="0" distR="0" wp14:anchorId="56B5FF6D" wp14:editId="1F14CF38">
+            <wp:extent cx="4629150" cy="1533525"/>
+            <wp:effectExtent l="0" t="0" r="0" b="9525"/>
+            <wp:docPr id="11" name="Picture 11" descr="Text&#10;&#10;Description automatically generated"/>
+            <wp:cNvGraphicFramePr>
+              <a:graphicFrameLocks xmlns:a="http://schemas.openxmlformats.org/drawingml/2006/main" noChangeAspect="1"/>
+            </wp:cNvGraphicFramePr>
+            <a:graphic xmlns:a="http://schemas.openxmlformats.org/drawingml/2006/main">
+              <a:graphicData uri="http://schemas.openxmlformats.org/drawingml/2006/picture">
+                <pic:pic xmlns:pic="http://schemas.openxmlformats.org/drawingml/2006/picture">
+                  <pic:nvPicPr>
+                    <pic:cNvPr id="11" name="Picture 11" descr="Text&#10;&#10;Description automatically generated"/>
+                    <pic:cNvPicPr/>
+                  </pic:nvPicPr>
+                  <pic:blipFill>
+                    <a:blip r:embed="rId13"/>
+                    <a:stretch>
+                      <a:fillRect/>
+                    </a:stretch>
+                  </pic:blipFill>
+                  <pic:spPr>
+                    <a:xfrm>
+                      <a:off x="0" y="0"/>
+                      <a:ext cx="4629150" cy="1533525"/>
+                    </a:xfrm>
+                    <a:prstGeom prst="rect">
+                      <a:avLst/>
+                    </a:prstGeom>
+                  </pic:spPr>
+                </pic:pic>
+              </a:graphicData>
+            </a:graphic>
+          </wp:inline>
+        </w:drawing>
+      </w:r>
+    </w:p>
+    <w:p>
+      <w:pPr>
+        <w:pStyle w:val="Heading2"/>
+      </w:pPr>
+      <w:r>
+        <w:lastRenderedPageBreak/>
+        <w:t>Backtracking.</w:t>
+      </w:r>
+    </w:p>
+    <w:p>
+      <w:r>
+        <w:t>This searches the truth value of different predicates by checking whether they are correct or not</w:t>
+      </w:r>
+      <w:r>
+        <w:t xml:space="preserve">. In other word the program will go back to the previous goal, and it will </w:t>
+      </w:r>
+      <w:proofErr w:type="gramStart"/>
+      <w:r>
+        <w:t>try  to</w:t>
+      </w:r>
+      <w:proofErr w:type="gramEnd"/>
+      <w:r>
+        <w:t xml:space="preserve"> find another way to satisfy  the goal.</w:t>
+      </w:r>
+    </w:p>
+    <w:p>
+      <w:pPr>
+        <w:jc w:val="center"/>
+      </w:pPr>
+      <w:r>
+        <w:rPr>
+          <w:noProof/>
+        </w:rPr>
+        <w:drawing>
+          <wp:inline distT="0" distB="0" distL="0" distR="0" wp14:anchorId="3626641F" wp14:editId="336676D5">
+            <wp:extent cx="4064000" cy="1687463"/>
+            <wp:effectExtent l="0" t="0" r="0" b="8255"/>
+            <wp:docPr id="12" name="Picture 12" descr="Prolog - Backtracking"/>
+            <wp:cNvGraphicFramePr>
+              <a:graphicFrameLocks xmlns:a="http://schemas.openxmlformats.org/drawingml/2006/main" noChangeAspect="1"/>
+            </wp:cNvGraphicFramePr>
+            <a:graphic xmlns:a="http://schemas.openxmlformats.org/drawingml/2006/main">
+              <a:graphicData uri="http://schemas.openxmlformats.org/drawingml/2006/picture">
+                <pic:pic xmlns:pic="http://schemas.openxmlformats.org/drawingml/2006/picture">
+                  <pic:nvPicPr>
+                    <pic:cNvPr id="0" name="Picture 3" descr="Prolog - Backtracking"/>
+                    <pic:cNvPicPr>
+                      <a:picLocks noChangeAspect="1" noChangeArrowheads="1"/>
+                    </pic:cNvPicPr>
+                  </pic:nvPicPr>
+                  <pic:blipFill>
+                    <a:blip r:embed="rId14">
+                      <a:extLst>
+                        <a:ext uri="{28A0092B-C50C-407E-A947-70E740481C1C}">
+                          <a14:useLocalDpi xmlns:a14="http://schemas.microsoft.com/office/drawing/2010/main" val="0"/>
+                        </a:ext>
+                      </a:extLst>
+                    </a:blip>
+                    <a:srcRect/>
+                    <a:stretch>
+                      <a:fillRect/>
+                    </a:stretch>
+                  </pic:blipFill>
+                  <pic:spPr bwMode="auto">
+                    <a:xfrm>
+                      <a:off x="0" y="0"/>
+                      <a:ext cx="4067240" cy="1688808"/>
+                    </a:xfrm>
+                    <a:prstGeom prst="rect">
+                      <a:avLst/>
+                    </a:prstGeom>
+                    <a:noFill/>
+                    <a:ln>
+                      <a:noFill/>
+                    </a:ln>
+                  </pic:spPr>
+                </pic:pic>
+              </a:graphicData>
+            </a:graphic>
+          </wp:inline>
+        </w:drawing>
+      </w:r>
+    </w:p>
+    <w:p>
+      <w:pPr>
+        <w:pStyle w:val="Heading2"/>
+      </w:pPr>
+      <w:r>
+        <w:t>Recursion.</w:t>
+      </w:r>
+    </w:p>
+    <w:p>
+      <w:r>
+        <w:t>Recursion in any type or programming language are function that call itself unit the goal has been succeed.</w:t>
+      </w:r>
+    </w:p>
+    <w:p>
+      <w:r>
+        <w:t xml:space="preserve">In prolog the recursion appears when a predicate </w:t>
+      </w:r>
+      <w:r>
+        <w:t>contains</w:t>
+      </w:r>
+      <w:r>
+        <w:t xml:space="preserve"> a goal that refers to itself.</w:t>
+      </w:r>
+    </w:p>
+    <w:p>
+      <w:pPr>
+        <w:pStyle w:val="Heading1"/>
+        <w:spacing w:line="360" w:lineRule="auto"/>
+      </w:pPr>
+      <w:bookmarkStart w:id="8" w:name="_Toc87980193"/>
+      <w:r>
+        <w:t>Results</w:t>
+      </w:r>
+      <w:bookmarkEnd w:id="8"/>
+      <w:r>
+        <w:t>.</w:t>
+      </w:r>
+    </w:p>
+    <w:p>
+      <w:r>
+        <w:t xml:space="preserve">When you open the User Interface you will find a dropdown which shows you the </w:t>
+      </w:r>
+      <w:r>
+        <w:t>different projects</w:t>
+      </w:r>
+      <w:r>
+        <w:t>, also you can 3 empty dropdowns, one for the Software Architects, other for Developers Seniors and another for the Developers Juniors</w:t>
+      </w:r>
+    </w:p>
+    <w:p/>
+    <w:p>
+      <w:pPr>
+        <w:rPr>
+          <w:lang w:val="es-MX"/>
+        </w:rPr>
+      </w:pPr>
+      <w:r>
+        <w:rPr>
+          <w:lang w:val="es-MX"/>
+        </w:rPr>
+        <w:t>Imagen de la interfaz d</w:t>
+      </w:r>
+      <w:r>
+        <w:rPr>
+          <w:lang w:val="es-MX"/>
+        </w:rPr>
+        <w:t>el usuario</w:t>
+      </w:r>
+    </w:p>
+    <w:p>
+      <w:pPr>
+        <w:rPr>
+          <w:lang w:val="es-MX"/>
+        </w:rPr>
+      </w:pPr>
+    </w:p>
+    <w:p>
+      <w:r>
+        <w:t>You select the Proje</w:t>
+      </w:r>
+      <w:r>
+        <w:t>ct for which you want to assign employees and click in search for options.</w:t>
+      </w:r>
+    </w:p>
+    <w:p>
+      <w:r>
+        <w:t xml:space="preserve">Immediately the program will send the query to the prolog </w:t>
+      </w:r>
+      <w:proofErr w:type="gramStart"/>
+      <w:r>
+        <w:t>program</w:t>
+      </w:r>
+      <w:proofErr w:type="gramEnd"/>
+      <w:r>
+        <w:t xml:space="preserve"> and it will start to</w:t>
+      </w:r>
+      <w:r>
+        <w:t xml:space="preserve"> implement the different rules to search the best members for the team.</w:t>
+      </w:r>
+    </w:p>
+    <w:p>
+      <w:r>
+        <w:t>The query looks like this:</w:t>
+      </w:r>
+    </w:p>
+    <w:p>
+      <w:r>
+        <w:rPr>
+          <w:noProof/>
+        </w:rPr>
+        <w:drawing>
+          <wp:inline distT="0" distB="0" distL="0" distR="0" wp14:anchorId="7C4B4FBA" wp14:editId="14384D5D">
+            <wp:extent cx="5943600" cy="221615"/>
+            <wp:effectExtent l="0" t="0" r="0" b="6985"/>
+            <wp:docPr id="13" name="Picture 13"/>
+            <wp:cNvGraphicFramePr>
+              <a:graphicFrameLocks xmlns:a="http://schemas.openxmlformats.org/drawingml/2006/main" noChangeAspect="1"/>
+            </wp:cNvGraphicFramePr>
+            <a:graphic xmlns:a="http://schemas.openxmlformats.org/drawingml/2006/main">
+              <a:graphicData uri="http://schemas.openxmlformats.org/drawingml/2006/picture">
+                <pic:pic xmlns:pic="http://schemas.openxmlformats.org/drawingml/2006/picture">
+                  <pic:nvPicPr>
+                    <pic:cNvPr id="1" name=""/>
+                    <pic:cNvPicPr/>
+                  </pic:nvPicPr>
+                  <pic:blipFill>
+                    <a:blip r:embed="rId15"/>
+                    <a:stretch>
+                      <a:fillRect/>
+                    </a:stretch>
+                  </pic:blipFill>
+                  <pic:spPr>
+                    <a:xfrm>
+                      <a:off x="0" y="0"/>
+                      <a:ext cx="5943600" cy="221615"/>
+                    </a:xfrm>
+                    <a:prstGeom prst="rect">
+                      <a:avLst/>
+                    </a:prstGeom>
+                  </pic:spPr>
+                </pic:pic>
+              </a:graphicData>
+            </a:graphic>
+          </wp:inline>
+        </w:drawing>
+      </w:r>
+    </w:p>
+    <w:p>
+      <w:r>
+        <w:t xml:space="preserve">If the first parameter you send the name of the project, the </w:t>
+      </w:r>
       <w:proofErr w:type="spellStart"/>
       <w:r>
-        <w:t>employee_available</w:t>
+        <w:t>the</w:t>
       </w:r>
       <w:proofErr w:type="spellEnd"/>
       <w:r>
-        <w:t>(1,unavailable).</w:t>
-      </w:r>
-    </w:p>
-    <w:p>
-      <w:pPr>
-        <w:spacing w:line="360" w:lineRule="auto"/>
-      </w:pPr>
-    </w:p>
+        <w:t xml:space="preserve"> next one you send different types of </w:t>
+      </w:r>
+      <w:proofErr w:type="spellStart"/>
+      <w:r>
+        <w:t>varialbles</w:t>
+      </w:r>
+      <w:proofErr w:type="spellEnd"/>
+      <w:r>
+        <w:t xml:space="preserve"> that the program will return with different types of values.</w:t>
+      </w:r>
+    </w:p>
+    <w:p>
+      <w:proofErr w:type="spellStart"/>
+      <w:proofErr w:type="gramStart"/>
+      <w:r>
+        <w:t>Namesavailablearquitects,Namesavailablejuniors</w:t>
+      </w:r>
+      <w:proofErr w:type="spellEnd"/>
+      <w:proofErr w:type="gramEnd"/>
+      <w:r>
+        <w:t xml:space="preserve"> and </w:t>
+      </w:r>
+      <w:proofErr w:type="spellStart"/>
+      <w:r>
+        <w:t>Nameavailableseniors</w:t>
+      </w:r>
+      <w:proofErr w:type="spellEnd"/>
+      <w:r>
+        <w:t xml:space="preserve"> are Arrays of employees names that fits in the project</w:t>
+      </w:r>
+    </w:p>
+    <w:p>
+      <w:r>
+        <w:lastRenderedPageBreak/>
+        <w:t>Flag you receive and array of 1</w:t>
+      </w:r>
+      <w:proofErr w:type="gramStart"/>
+      <w:r>
+        <w:t>s  and</w:t>
+      </w:r>
+      <w:proofErr w:type="gramEnd"/>
+      <w:r>
+        <w:t xml:space="preserve"> 0s, this because if nobody fits the </w:t>
+      </w:r>
+      <w:proofErr w:type="spellStart"/>
+      <w:r>
+        <w:t>criteris</w:t>
+      </w:r>
+      <w:proofErr w:type="spellEnd"/>
+      <w:r>
+        <w:t xml:space="preserve"> the system will return the array depending of the position of all the employees available, and the flag will turn to 1, if there is only one employee who fits the criteria, you will see only that employee and the flag will be 0.</w:t>
+      </w:r>
+    </w:p>
+    <w:p>
+      <w:r>
+        <w:t>Example, there is at least one employee for 1 position that fits the criteria.</w:t>
+      </w:r>
+    </w:p>
+    <w:p>
+      <w:r>
+        <w:rPr>
+          <w:noProof/>
+        </w:rPr>
+        <w:drawing>
+          <wp:inline distT="0" distB="0" distL="0" distR="0" wp14:anchorId="24D70558" wp14:editId="693405BC">
+            <wp:extent cx="5943600" cy="817245"/>
+            <wp:effectExtent l="0" t="0" r="0" b="1905"/>
+            <wp:docPr id="14" name="Picture 14" descr="Text&#10;&#10;Description automatically generated"/>
+            <wp:cNvGraphicFramePr>
+              <a:graphicFrameLocks xmlns:a="http://schemas.openxmlformats.org/drawingml/2006/main" noChangeAspect="1"/>
+            </wp:cNvGraphicFramePr>
+            <a:graphic xmlns:a="http://schemas.openxmlformats.org/drawingml/2006/main">
+              <a:graphicData uri="http://schemas.openxmlformats.org/drawingml/2006/picture">
+                <pic:pic xmlns:pic="http://schemas.openxmlformats.org/drawingml/2006/picture">
+                  <pic:nvPicPr>
+                    <pic:cNvPr id="14" name="Picture 14" descr="Text&#10;&#10;Description automatically generated"/>
+                    <pic:cNvPicPr/>
+                  </pic:nvPicPr>
+                  <pic:blipFill>
+                    <a:blip r:embed="rId16"/>
+                    <a:stretch>
+                      <a:fillRect/>
+                    </a:stretch>
+                  </pic:blipFill>
+                  <pic:spPr>
+                    <a:xfrm>
+                      <a:off x="0" y="0"/>
+                      <a:ext cx="5943600" cy="817245"/>
+                    </a:xfrm>
+                    <a:prstGeom prst="rect">
+                      <a:avLst/>
+                    </a:prstGeom>
+                  </pic:spPr>
+                </pic:pic>
+              </a:graphicData>
+            </a:graphic>
+          </wp:inline>
+        </w:drawing>
+      </w:r>
+    </w:p>
+    <w:p>
+      <w:r>
+        <w:t>Example, there is nobody that fits the criteria.</w:t>
+      </w:r>
+    </w:p>
+    <w:p>
+      <w:r>
+        <w:rPr>
+          <w:noProof/>
+        </w:rPr>
+        <w:drawing>
+          <wp:inline distT="0" distB="0" distL="0" distR="0" wp14:anchorId="43E1DE0F" wp14:editId="7D8CB711">
+            <wp:extent cx="5943600" cy="780415"/>
+            <wp:effectExtent l="0" t="0" r="0" b="635"/>
+            <wp:docPr id="15" name="Picture 15" descr="Text&#10;&#10;Description automatically generated with medium confidence"/>
+            <wp:cNvGraphicFramePr>
+              <a:graphicFrameLocks xmlns:a="http://schemas.openxmlformats.org/drawingml/2006/main" noChangeAspect="1"/>
+            </wp:cNvGraphicFramePr>
+            <a:graphic xmlns:a="http://schemas.openxmlformats.org/drawingml/2006/main">
+              <a:graphicData uri="http://schemas.openxmlformats.org/drawingml/2006/picture">
+                <pic:pic xmlns:pic="http://schemas.openxmlformats.org/drawingml/2006/picture">
+                  <pic:nvPicPr>
+                    <pic:cNvPr id="15" name="Picture 15" descr="Text&#10;&#10;Description automatically generated with medium confidence"/>
+                    <pic:cNvPicPr/>
+                  </pic:nvPicPr>
+                  <pic:blipFill>
+                    <a:blip r:embed="rId17"/>
+                    <a:stretch>
+                      <a:fillRect/>
+                    </a:stretch>
+                  </pic:blipFill>
+                  <pic:spPr>
+                    <a:xfrm>
+                      <a:off x="0" y="0"/>
+                      <a:ext cx="5943600" cy="780415"/>
+                    </a:xfrm>
+                    <a:prstGeom prst="rect">
+                      <a:avLst/>
+                    </a:prstGeom>
+                  </pic:spPr>
+                </pic:pic>
+              </a:graphicData>
+            </a:graphic>
+          </wp:inline>
+        </w:drawing>
+      </w:r>
+    </w:p>
+    <w:p/>
     <w:p>
       <w:pPr>
         <w:pStyle w:val="Heading1"/>
         <w:spacing w:line="360" w:lineRule="auto"/>
       </w:pPr>
-      <w:bookmarkStart w:id="8" w:name="_Toc87552654"/>
-      <w:r>
-        <w:t>Results</w:t>
-      </w:r>
-      <w:bookmarkEnd w:id="8"/>
-      <w:r>
+    </w:p>
+    <w:p>
+      <w:pPr>
+        <w:pStyle w:val="Heading1"/>
+        <w:spacing w:line="360" w:lineRule="auto"/>
+      </w:pPr>
+    </w:p>
+    <w:p>
+      <w:pPr>
+        <w:pStyle w:val="Heading1"/>
+        <w:spacing w:line="360" w:lineRule="auto"/>
+      </w:pPr>
+      <w:bookmarkStart w:id="9" w:name="_Toc87980194"/>
+      <w:r>
+        <w:t>Conclusions</w:t>
+      </w:r>
+      <w:bookmarkEnd w:id="9"/>
+    </w:p>
+    <w:p>
+      <w:pPr>
+        <w:pStyle w:val="Heading1"/>
+        <w:spacing w:line="360" w:lineRule="auto"/>
+        <w:rPr>
+          <w:b w:val="0"/>
+          <w:bCs w:val="0"/>
+          <w:lang w:val="es-MX"/>
+        </w:rPr>
+      </w:pPr>
+    </w:p>
+    <w:p>
+      <w:pPr>
+        <w:pStyle w:val="Heading1"/>
+        <w:spacing w:line="360" w:lineRule="auto"/>
+        <w:rPr>
+          <w:lang w:val="es-MX"/>
+        </w:rPr>
+      </w:pPr>
+    </w:p>
+    <w:p>
+      <w:pPr>
+        <w:pStyle w:val="Heading1"/>
+        <w:spacing w:line="360" w:lineRule="auto"/>
+      </w:pPr>
+      <w:bookmarkStart w:id="10" w:name="_Toc87980195"/>
+      <w:r>
+        <w:t>Possible improvements</w:t>
+      </w:r>
+      <w:bookmarkEnd w:id="10"/>
+    </w:p>
+    <w:p>
+      <w:pPr>
+        <w:pStyle w:val="Heading1"/>
+        <w:spacing w:line="360" w:lineRule="auto"/>
+      </w:pPr>
+    </w:p>
+    <w:p>
+      <w:pPr>
+        <w:pStyle w:val="Heading1"/>
+        <w:spacing w:line="360" w:lineRule="auto"/>
+        <w:rPr>
+          <w:lang w:val="es-MX"/>
+        </w:rPr>
+      </w:pPr>
+      <w:bookmarkStart w:id="11" w:name="_Toc87980196"/>
+      <w:r>
+        <w:rPr>
+          <w:lang w:val="es-MX"/>
+        </w:rPr>
+        <w:lastRenderedPageBreak/>
+        <w:t>Set up</w:t>
+      </w:r>
+      <w:bookmarkEnd w:id="11"/>
+    </w:p>
+    <w:p>
+      <w:pPr>
+        <w:pStyle w:val="Heading1"/>
+        <w:spacing w:line="360" w:lineRule="auto"/>
+        <w:rPr>
+          <w:lang w:val="es-MX"/>
+        </w:rPr>
+      </w:pPr>
+    </w:p>
+    <w:p>
+      <w:pPr>
+        <w:pStyle w:val="Heading1"/>
+        <w:spacing w:line="360" w:lineRule="auto"/>
+        <w:rPr>
+          <w:lang w:val="es-MX"/>
+        </w:rPr>
+      </w:pPr>
+      <w:bookmarkStart w:id="12" w:name="_Toc87980197"/>
+      <w:proofErr w:type="spellStart"/>
+      <w:r>
+        <w:rPr>
+          <w:lang w:val="es-MX"/>
+        </w:rPr>
+        <w:t>References</w:t>
+      </w:r>
+      <w:bookmarkEnd w:id="12"/>
+      <w:proofErr w:type="spellEnd"/>
+      <w:r>
+        <w:rPr>
+          <w:lang w:val="es-MX"/>
+        </w:rPr>
         <w:t xml:space="preserve"> </w:t>
       </w:r>
     </w:p>
@@ -3277,85 +3627,19 @@
       <w:pPr>
         <w:pStyle w:val="Heading1"/>
         <w:spacing w:line="360" w:lineRule="auto"/>
-      </w:pPr>
-    </w:p>
-    <w:p>
-      <w:pPr>
-        <w:pStyle w:val="Heading1"/>
-        <w:spacing w:line="360" w:lineRule="auto"/>
-      </w:pPr>
-      <w:bookmarkStart w:id="9" w:name="_Toc87552655"/>
-      <w:r>
-        <w:lastRenderedPageBreak/>
-        <w:t>Conclusions</w:t>
-      </w:r>
-      <w:bookmarkEnd w:id="9"/>
-    </w:p>
-    <w:p>
-      <w:pPr>
-        <w:pStyle w:val="Heading1"/>
-        <w:spacing w:line="360" w:lineRule="auto"/>
-      </w:pPr>
-    </w:p>
-    <w:p>
-      <w:pPr>
-        <w:pStyle w:val="Heading1"/>
-        <w:spacing w:line="360" w:lineRule="auto"/>
-      </w:pPr>
-      <w:bookmarkStart w:id="10" w:name="_Toc87552656"/>
-      <w:r>
-        <w:t>Possible improvements</w:t>
-      </w:r>
-      <w:bookmarkEnd w:id="10"/>
-    </w:p>
-    <w:p>
-      <w:pPr>
-        <w:pStyle w:val="Heading1"/>
-        <w:spacing w:line="360" w:lineRule="auto"/>
-      </w:pPr>
-    </w:p>
-    <w:p>
-      <w:pPr>
-        <w:pStyle w:val="Heading1"/>
-        <w:spacing w:line="360" w:lineRule="auto"/>
-      </w:pPr>
-      <w:bookmarkStart w:id="11" w:name="_Toc87552657"/>
-      <w:r>
-        <w:t>Set up</w:t>
-      </w:r>
-      <w:bookmarkEnd w:id="11"/>
-    </w:p>
-    <w:p>
-      <w:pPr>
-        <w:pStyle w:val="Heading1"/>
-        <w:spacing w:line="360" w:lineRule="auto"/>
-      </w:pPr>
-    </w:p>
-    <w:p>
-      <w:pPr>
-        <w:pStyle w:val="Heading1"/>
-        <w:spacing w:line="360" w:lineRule="auto"/>
-      </w:pPr>
-      <w:bookmarkStart w:id="12" w:name="_Toc87552658"/>
-      <w:r>
-        <w:t>References</w:t>
-      </w:r>
-      <w:bookmarkEnd w:id="12"/>
-      <w:r>
-        <w:t xml:space="preserve"> </w:t>
-      </w:r>
-    </w:p>
-    <w:p>
-      <w:pPr>
-        <w:pStyle w:val="Heading1"/>
-        <w:spacing w:line="360" w:lineRule="auto"/>
-      </w:pPr>
-    </w:p>
-    <w:p>
-      <w:pPr>
-        <w:spacing w:line="360" w:lineRule="auto"/>
-      </w:pPr>
-      <w:hyperlink r:id="rId12" w:history="1">
+        <w:rPr>
+          <w:lang w:val="es-MX"/>
+        </w:rPr>
+      </w:pPr>
+    </w:p>
+    <w:p>
+      <w:pPr>
+        <w:spacing w:line="360" w:lineRule="auto"/>
+        <w:rPr>
+          <w:lang w:val="es-MX"/>
+        </w:rPr>
+      </w:pPr>
+      <w:hyperlink r:id="rId18" w:history="1">
         <w:r>
           <w:rPr>
             <w:rStyle w:val="Hyperlink"/>
@@ -3368,8 +3652,11 @@
     <w:p>
       <w:pPr>
         <w:spacing w:line="360" w:lineRule="auto"/>
-      </w:pPr>
-      <w:hyperlink r:id="rId13" w:history="1">
+        <w:rPr>
+          <w:lang w:val="es-MX"/>
+        </w:rPr>
+      </w:pPr>
+      <w:hyperlink r:id="rId19" w:history="1">
         <w:r>
           <w:rPr>
             <w:rStyle w:val="Hyperlink"/>
@@ -3386,7 +3673,7 @@
           <w:lang w:val="es-MX"/>
         </w:rPr>
       </w:pPr>
-      <w:hyperlink r:id="rId14" w:history="1">
+      <w:hyperlink r:id="rId20" w:history="1">
         <w:r>
           <w:rPr>
             <w:rStyle w:val="Hyperlink"/>
@@ -3400,7 +3687,7 @@
       <w:pPr>
         <w:spacing w:line="360" w:lineRule="auto"/>
       </w:pPr>
-      <w:hyperlink r:id="rId15" w:history="1">
+      <w:hyperlink r:id="rId21" w:history="1">
         <w:r>
           <w:rPr>
             <w:rStyle w:val="Hyperlink"/>
@@ -3413,7 +3700,7 @@
       <w:pPr>
         <w:spacing w:line="360" w:lineRule="auto"/>
       </w:pPr>
-      <w:hyperlink r:id="rId16" w:history="1">
+      <w:hyperlink r:id="rId22" w:history="1">
         <w:r>
           <w:rPr>
             <w:rStyle w:val="Hyperlink"/>
@@ -3446,7 +3733,15 @@
       </w:r>
       <w:r>
         <w:cr/>
-        <w:t>As said earlier, the conditions that a Sudoku puzzle has to comply with can be represented as facts. A fact is a predicate expression that makes a declarative statement about the domain of a problem, an example in this project is shown below:</w:t>
+        <w:t xml:space="preserve">As said earlier, the conditions that a Sudoku puzzle </w:t>
+      </w:r>
+      <w:proofErr w:type="gramStart"/>
+      <w:r>
+        <w:t>has to</w:t>
+      </w:r>
+      <w:proofErr w:type="gramEnd"/>
+      <w:r>
+        <w:t xml:space="preserve"> comply with can be represented as facts. A fact is a predicate expression that makes a declarative statement about the domain of a problem, an example in this project is shown below:</w:t>
       </w:r>
       <w:r>
         <w:cr/>
@@ -3462,7 +3757,19 @@
       </w:r>
       <w:r>
         <w:cr/>
-        <w:t>Rules are predicates that use logical implication to describe the relationship among facts, for this particular program the Sudoku solver takes the form of a rule and the facts that it describes are the constraints that make a grid of numbers a Sudoku puzzle. For example, the rule of the implemented program takes this form:</w:t>
+        <w:t xml:space="preserve">Rules are predicates that use logical implication to describe the relationship among facts, for this </w:t>
+      </w:r>
+      <w:proofErr w:type="gramStart"/>
+      <w:r>
+        <w:t>particular program</w:t>
+      </w:r>
+      <w:proofErr w:type="gramEnd"/>
+      <w:r>
+        <w:t xml:space="preserve"> the Sudoku solver takes the form of a rule and the facts that it describes are the </w:t>
+      </w:r>
+      <w:r>
+        <w:lastRenderedPageBreak/>
+        <w:t>constraints that make a grid of numbers a Sudoku puzzle. For example, the rule of the implemented program takes this form:</w:t>
       </w:r>
     </w:p>
     <w:p>
@@ -4129,6 +4436,232 @@
     </w:lvl>
   </w:abstractNum>
   <w:abstractNum w:abstractNumId="5" w15:restartNumberingAfterBreak="0">
+    <w:nsid w:val="5729132B"/>
+    <w:multiLevelType w:val="hybridMultilevel"/>
+    <w:tmpl w:val="F7529B00"/>
+    <w:lvl w:ilvl="0" w:tplc="04090001">
+      <w:start w:val="1"/>
+      <w:numFmt w:val="bullet"/>
+      <w:lvlText w:val=""/>
+      <w:lvlJc w:val="left"/>
+      <w:pPr>
+        <w:ind w:left="720" w:hanging="360"/>
+      </w:pPr>
+      <w:rPr>
+        <w:rFonts w:ascii="Symbol" w:hAnsi="Symbol" w:hint="default"/>
+      </w:rPr>
+    </w:lvl>
+    <w:lvl w:ilvl="1" w:tplc="04090003" w:tentative="1">
+      <w:start w:val="1"/>
+      <w:numFmt w:val="bullet"/>
+      <w:lvlText w:val="o"/>
+      <w:lvlJc w:val="left"/>
+      <w:pPr>
+        <w:ind w:left="1440" w:hanging="360"/>
+      </w:pPr>
+      <w:rPr>
+        <w:rFonts w:ascii="Courier New" w:hAnsi="Courier New" w:cs="Courier New" w:hint="default"/>
+      </w:rPr>
+    </w:lvl>
+    <w:lvl w:ilvl="2" w:tplc="04090005" w:tentative="1">
+      <w:start w:val="1"/>
+      <w:numFmt w:val="bullet"/>
+      <w:lvlText w:val=""/>
+      <w:lvlJc w:val="left"/>
+      <w:pPr>
+        <w:ind w:left="2160" w:hanging="360"/>
+      </w:pPr>
+      <w:rPr>
+        <w:rFonts w:ascii="Wingdings" w:hAnsi="Wingdings" w:hint="default"/>
+      </w:rPr>
+    </w:lvl>
+    <w:lvl w:ilvl="3" w:tplc="04090001" w:tentative="1">
+      <w:start w:val="1"/>
+      <w:numFmt w:val="bullet"/>
+      <w:lvlText w:val=""/>
+      <w:lvlJc w:val="left"/>
+      <w:pPr>
+        <w:ind w:left="2880" w:hanging="360"/>
+      </w:pPr>
+      <w:rPr>
+        <w:rFonts w:ascii="Symbol" w:hAnsi="Symbol" w:hint="default"/>
+      </w:rPr>
+    </w:lvl>
+    <w:lvl w:ilvl="4" w:tplc="04090003" w:tentative="1">
+      <w:start w:val="1"/>
+      <w:numFmt w:val="bullet"/>
+      <w:lvlText w:val="o"/>
+      <w:lvlJc w:val="left"/>
+      <w:pPr>
+        <w:ind w:left="3600" w:hanging="360"/>
+      </w:pPr>
+      <w:rPr>
+        <w:rFonts w:ascii="Courier New" w:hAnsi="Courier New" w:cs="Courier New" w:hint="default"/>
+      </w:rPr>
+    </w:lvl>
+    <w:lvl w:ilvl="5" w:tplc="04090005" w:tentative="1">
+      <w:start w:val="1"/>
+      <w:numFmt w:val="bullet"/>
+      <w:lvlText w:val=""/>
+      <w:lvlJc w:val="left"/>
+      <w:pPr>
+        <w:ind w:left="4320" w:hanging="360"/>
+      </w:pPr>
+      <w:rPr>
+        <w:rFonts w:ascii="Wingdings" w:hAnsi="Wingdings" w:hint="default"/>
+      </w:rPr>
+    </w:lvl>
+    <w:lvl w:ilvl="6" w:tplc="04090001" w:tentative="1">
+      <w:start w:val="1"/>
+      <w:numFmt w:val="bullet"/>
+      <w:lvlText w:val=""/>
+      <w:lvlJc w:val="left"/>
+      <w:pPr>
+        <w:ind w:left="5040" w:hanging="360"/>
+      </w:pPr>
+      <w:rPr>
+        <w:rFonts w:ascii="Symbol" w:hAnsi="Symbol" w:hint="default"/>
+      </w:rPr>
+    </w:lvl>
+    <w:lvl w:ilvl="7" w:tplc="04090003" w:tentative="1">
+      <w:start w:val="1"/>
+      <w:numFmt w:val="bullet"/>
+      <w:lvlText w:val="o"/>
+      <w:lvlJc w:val="left"/>
+      <w:pPr>
+        <w:ind w:left="5760" w:hanging="360"/>
+      </w:pPr>
+      <w:rPr>
+        <w:rFonts w:ascii="Courier New" w:hAnsi="Courier New" w:cs="Courier New" w:hint="default"/>
+      </w:rPr>
+    </w:lvl>
+    <w:lvl w:ilvl="8" w:tplc="04090005" w:tentative="1">
+      <w:start w:val="1"/>
+      <w:numFmt w:val="bullet"/>
+      <w:lvlText w:val=""/>
+      <w:lvlJc w:val="left"/>
+      <w:pPr>
+        <w:ind w:left="6480" w:hanging="360"/>
+      </w:pPr>
+      <w:rPr>
+        <w:rFonts w:ascii="Wingdings" w:hAnsi="Wingdings" w:hint="default"/>
+      </w:rPr>
+    </w:lvl>
+  </w:abstractNum>
+  <w:abstractNum w:abstractNumId="6" w15:restartNumberingAfterBreak="0">
+    <w:nsid w:val="6466715D"/>
+    <w:multiLevelType w:val="hybridMultilevel"/>
+    <w:tmpl w:val="93D24314"/>
+    <w:lvl w:ilvl="0" w:tplc="04090001">
+      <w:start w:val="1"/>
+      <w:numFmt w:val="bullet"/>
+      <w:lvlText w:val=""/>
+      <w:lvlJc w:val="left"/>
+      <w:pPr>
+        <w:ind w:left="720" w:hanging="360"/>
+      </w:pPr>
+      <w:rPr>
+        <w:rFonts w:ascii="Symbol" w:hAnsi="Symbol" w:hint="default"/>
+      </w:rPr>
+    </w:lvl>
+    <w:lvl w:ilvl="1" w:tplc="04090003" w:tentative="1">
+      <w:start w:val="1"/>
+      <w:numFmt w:val="bullet"/>
+      <w:lvlText w:val="o"/>
+      <w:lvlJc w:val="left"/>
+      <w:pPr>
+        <w:ind w:left="1440" w:hanging="360"/>
+      </w:pPr>
+      <w:rPr>
+        <w:rFonts w:ascii="Courier New" w:hAnsi="Courier New" w:cs="Courier New" w:hint="default"/>
+      </w:rPr>
+    </w:lvl>
+    <w:lvl w:ilvl="2" w:tplc="04090005" w:tentative="1">
+      <w:start w:val="1"/>
+      <w:numFmt w:val="bullet"/>
+      <w:lvlText w:val=""/>
+      <w:lvlJc w:val="left"/>
+      <w:pPr>
+        <w:ind w:left="2160" w:hanging="360"/>
+      </w:pPr>
+      <w:rPr>
+        <w:rFonts w:ascii="Wingdings" w:hAnsi="Wingdings" w:hint="default"/>
+      </w:rPr>
+    </w:lvl>
+    <w:lvl w:ilvl="3" w:tplc="04090001" w:tentative="1">
+      <w:start w:val="1"/>
+      <w:numFmt w:val="bullet"/>
+      <w:lvlText w:val=""/>
+      <w:lvlJc w:val="left"/>
+      <w:pPr>
+        <w:ind w:left="2880" w:hanging="360"/>
+      </w:pPr>
+      <w:rPr>
+        <w:rFonts w:ascii="Symbol" w:hAnsi="Symbol" w:hint="default"/>
+      </w:rPr>
+    </w:lvl>
+    <w:lvl w:ilvl="4" w:tplc="04090003" w:tentative="1">
+      <w:start w:val="1"/>
+      <w:numFmt w:val="bullet"/>
+      <w:lvlText w:val="o"/>
+      <w:lvlJc w:val="left"/>
+      <w:pPr>
+        <w:ind w:left="3600" w:hanging="360"/>
+      </w:pPr>
+      <w:rPr>
+        <w:rFonts w:ascii="Courier New" w:hAnsi="Courier New" w:cs="Courier New" w:hint="default"/>
+      </w:rPr>
+    </w:lvl>
+    <w:lvl w:ilvl="5" w:tplc="04090005" w:tentative="1">
+      <w:start w:val="1"/>
+      <w:numFmt w:val="bullet"/>
+      <w:lvlText w:val=""/>
+      <w:lvlJc w:val="left"/>
+      <w:pPr>
+        <w:ind w:left="4320" w:hanging="360"/>
+      </w:pPr>
+      <w:rPr>
+        <w:rFonts w:ascii="Wingdings" w:hAnsi="Wingdings" w:hint="default"/>
+      </w:rPr>
+    </w:lvl>
+    <w:lvl w:ilvl="6" w:tplc="04090001" w:tentative="1">
+      <w:start w:val="1"/>
+      <w:numFmt w:val="bullet"/>
+      <w:lvlText w:val=""/>
+      <w:lvlJc w:val="left"/>
+      <w:pPr>
+        <w:ind w:left="5040" w:hanging="360"/>
+      </w:pPr>
+      <w:rPr>
+        <w:rFonts w:ascii="Symbol" w:hAnsi="Symbol" w:hint="default"/>
+      </w:rPr>
+    </w:lvl>
+    <w:lvl w:ilvl="7" w:tplc="04090003" w:tentative="1">
+      <w:start w:val="1"/>
+      <w:numFmt w:val="bullet"/>
+      <w:lvlText w:val="o"/>
+      <w:lvlJc w:val="left"/>
+      <w:pPr>
+        <w:ind w:left="5760" w:hanging="360"/>
+      </w:pPr>
+      <w:rPr>
+        <w:rFonts w:ascii="Courier New" w:hAnsi="Courier New" w:cs="Courier New" w:hint="default"/>
+      </w:rPr>
+    </w:lvl>
+    <w:lvl w:ilvl="8" w:tplc="04090005" w:tentative="1">
+      <w:start w:val="1"/>
+      <w:numFmt w:val="bullet"/>
+      <w:lvlText w:val=""/>
+      <w:lvlJc w:val="left"/>
+      <w:pPr>
+        <w:ind w:left="6480" w:hanging="360"/>
+      </w:pPr>
+      <w:rPr>
+        <w:rFonts w:ascii="Wingdings" w:hAnsi="Wingdings" w:hint="default"/>
+      </w:rPr>
+    </w:lvl>
+  </w:abstractNum>
+  <w:abstractNum w:abstractNumId="7" w15:restartNumberingAfterBreak="0">
     <w:nsid w:val="6E753B8E"/>
     <w:multiLevelType w:val="hybridMultilevel"/>
     <w:tmpl w:val="06B6F232"/>
@@ -4229,6 +4762,119 @@
       </w:rPr>
     </w:lvl>
     <w:lvl w:ilvl="8" w:tplc="04090005" w:tentative="1">
+      <w:start w:val="1"/>
+      <w:numFmt w:val="bullet"/>
+      <w:lvlText w:val=""/>
+      <w:lvlJc w:val="left"/>
+      <w:pPr>
+        <w:ind w:left="6480" w:hanging="360"/>
+      </w:pPr>
+      <w:rPr>
+        <w:rFonts w:ascii="Wingdings" w:hAnsi="Wingdings" w:hint="default"/>
+      </w:rPr>
+    </w:lvl>
+  </w:abstractNum>
+  <w:abstractNum w:abstractNumId="8" w15:restartNumberingAfterBreak="0">
+    <w:nsid w:val="708B536D"/>
+    <w:multiLevelType w:val="hybridMultilevel"/>
+    <w:tmpl w:val="A5728A1C"/>
+    <w:lvl w:ilvl="0" w:tplc="0409000B">
+      <w:start w:val="1"/>
+      <w:numFmt w:val="bullet"/>
+      <w:lvlText w:val=""/>
+      <w:lvlJc w:val="left"/>
+      <w:pPr>
+        <w:ind w:left="720" w:hanging="360"/>
+      </w:pPr>
+      <w:rPr>
+        <w:rFonts w:ascii="Wingdings" w:hAnsi="Wingdings" w:hint="default"/>
+      </w:rPr>
+    </w:lvl>
+    <w:lvl w:ilvl="1" w:tplc="FFFFFFFF" w:tentative="1">
+      <w:start w:val="1"/>
+      <w:numFmt w:val="bullet"/>
+      <w:lvlText w:val="o"/>
+      <w:lvlJc w:val="left"/>
+      <w:pPr>
+        <w:ind w:left="1440" w:hanging="360"/>
+      </w:pPr>
+      <w:rPr>
+        <w:rFonts w:ascii="Courier New" w:hAnsi="Courier New" w:cs="Courier New" w:hint="default"/>
+      </w:rPr>
+    </w:lvl>
+    <w:lvl w:ilvl="2" w:tplc="FFFFFFFF" w:tentative="1">
+      <w:start w:val="1"/>
+      <w:numFmt w:val="bullet"/>
+      <w:lvlText w:val=""/>
+      <w:lvlJc w:val="left"/>
+      <w:pPr>
+        <w:ind w:left="2160" w:hanging="360"/>
+      </w:pPr>
+      <w:rPr>
+        <w:rFonts w:ascii="Wingdings" w:hAnsi="Wingdings" w:hint="default"/>
+      </w:rPr>
+    </w:lvl>
+    <w:lvl w:ilvl="3" w:tplc="FFFFFFFF" w:tentative="1">
+      <w:start w:val="1"/>
+      <w:numFmt w:val="bullet"/>
+      <w:lvlText w:val=""/>
+      <w:lvlJc w:val="left"/>
+      <w:pPr>
+        <w:ind w:left="2880" w:hanging="360"/>
+      </w:pPr>
+      <w:rPr>
+        <w:rFonts w:ascii="Symbol" w:hAnsi="Symbol" w:hint="default"/>
+      </w:rPr>
+    </w:lvl>
+    <w:lvl w:ilvl="4" w:tplc="FFFFFFFF" w:tentative="1">
+      <w:start w:val="1"/>
+      <w:numFmt w:val="bullet"/>
+      <w:lvlText w:val="o"/>
+      <w:lvlJc w:val="left"/>
+      <w:pPr>
+        <w:ind w:left="3600" w:hanging="360"/>
+      </w:pPr>
+      <w:rPr>
+        <w:rFonts w:ascii="Courier New" w:hAnsi="Courier New" w:cs="Courier New" w:hint="default"/>
+      </w:rPr>
+    </w:lvl>
+    <w:lvl w:ilvl="5" w:tplc="FFFFFFFF" w:tentative="1">
+      <w:start w:val="1"/>
+      <w:numFmt w:val="bullet"/>
+      <w:lvlText w:val=""/>
+      <w:lvlJc w:val="left"/>
+      <w:pPr>
+        <w:ind w:left="4320" w:hanging="360"/>
+      </w:pPr>
+      <w:rPr>
+        <w:rFonts w:ascii="Wingdings" w:hAnsi="Wingdings" w:hint="default"/>
+      </w:rPr>
+    </w:lvl>
+    <w:lvl w:ilvl="6" w:tplc="FFFFFFFF" w:tentative="1">
+      <w:start w:val="1"/>
+      <w:numFmt w:val="bullet"/>
+      <w:lvlText w:val=""/>
+      <w:lvlJc w:val="left"/>
+      <w:pPr>
+        <w:ind w:left="5040" w:hanging="360"/>
+      </w:pPr>
+      <w:rPr>
+        <w:rFonts w:ascii="Symbol" w:hAnsi="Symbol" w:hint="default"/>
+      </w:rPr>
+    </w:lvl>
+    <w:lvl w:ilvl="7" w:tplc="FFFFFFFF" w:tentative="1">
+      <w:start w:val="1"/>
+      <w:numFmt w:val="bullet"/>
+      <w:lvlText w:val="o"/>
+      <w:lvlJc w:val="left"/>
+      <w:pPr>
+        <w:ind w:left="5760" w:hanging="360"/>
+      </w:pPr>
+      <w:rPr>
+        <w:rFonts w:ascii="Courier New" w:hAnsi="Courier New" w:cs="Courier New" w:hint="default"/>
+      </w:rPr>
+    </w:lvl>
+    <w:lvl w:ilvl="8" w:tplc="FFFFFFFF" w:tentative="1">
       <w:start w:val="1"/>
       <w:numFmt w:val="bullet"/>
       <w:lvlText w:val=""/>
@@ -4248,7 +4894,7 @@
     <w:abstractNumId w:val="3"/>
   </w:num>
   <w:num w:numId="3">
-    <w:abstractNumId w:val="5"/>
+    <w:abstractNumId w:val="7"/>
   </w:num>
   <w:num w:numId="4">
     <w:abstractNumId w:val="1"/>
@@ -4258,6 +4904,15 @@
   </w:num>
   <w:num w:numId="6">
     <w:abstractNumId w:val="2"/>
+  </w:num>
+  <w:num w:numId="7">
+    <w:abstractNumId w:val="6"/>
+  </w:num>
+  <w:num w:numId="8">
+    <w:abstractNumId w:val="5"/>
+  </w:num>
+  <w:num w:numId="9">
+    <w:abstractNumId w:val="8"/>
   </w:num>
 </w:numbering>
 </file>
@@ -4703,6 +5358,29 @@
       <w:szCs w:val="26"/>
     </w:rPr>
   </w:style>
+  <w:style w:type="paragraph" w:styleId="Heading3">
+    <w:name w:val="heading 3"/>
+    <w:basedOn w:val="Normal"/>
+    <w:next w:val="Normal"/>
+    <w:link w:val="Heading3Char"/>
+    <w:uiPriority w:val="9"/>
+    <w:semiHidden/>
+    <w:unhideWhenUsed/>
+    <w:qFormat/>
+    <w:rsid w:val="00182AE3"/>
+    <w:pPr>
+      <w:keepNext/>
+      <w:keepLines/>
+      <w:spacing w:before="40" w:after="0"/>
+      <w:outlineLvl w:val="2"/>
+    </w:pPr>
+    <w:rPr>
+      <w:rFonts w:asciiTheme="majorHAnsi" w:eastAsiaTheme="majorEastAsia" w:hAnsiTheme="majorHAnsi" w:cstheme="majorBidi"/>
+      <w:color w:val="1F3763" w:themeColor="accent1" w:themeShade="7F"/>
+      <w:sz w:val="24"/>
+      <w:szCs w:val="24"/>
+    </w:rPr>
+  </w:style>
   <w:style w:type="character" w:default="1" w:styleId="DefaultParagraphFont">
     <w:name w:val="Default Paragraph Font"/>
     <w:uiPriority w:val="1"/>
@@ -4843,8 +5521,11 @@
     <w:autoRedefine/>
     <w:uiPriority w:val="39"/>
     <w:unhideWhenUsed/>
-    <w:rsid w:val="005A4838"/>
+    <w:rsid w:val="00D70D77"/>
     <w:pPr>
+      <w:tabs>
+        <w:tab w:val="right" w:leader="dot" w:pos="9350"/>
+      </w:tabs>
       <w:spacing w:after="100"/>
     </w:pPr>
     <w:rPr>
@@ -4877,6 +5558,25 @@
       <w:ind w:left="720"/>
       <w:contextualSpacing/>
     </w:pPr>
+  </w:style>
+  <w:style w:type="character" w:customStyle="1" w:styleId="jlqj4b">
+    <w:name w:val="jlqj4b"/>
+    <w:basedOn w:val="DefaultParagraphFont"/>
+    <w:rsid w:val="000E768D"/>
+  </w:style>
+  <w:style w:type="character" w:customStyle="1" w:styleId="Heading3Char">
+    <w:name w:val="Heading 3 Char"/>
+    <w:basedOn w:val="DefaultParagraphFont"/>
+    <w:link w:val="Heading3"/>
+    <w:uiPriority w:val="9"/>
+    <w:semiHidden/>
+    <w:rsid w:val="00182AE3"/>
+    <w:rPr>
+      <w:rFonts w:asciiTheme="majorHAnsi" w:eastAsiaTheme="majorEastAsia" w:hAnsiTheme="majorHAnsi" w:cstheme="majorBidi"/>
+      <w:color w:val="1F3763" w:themeColor="accent1" w:themeShade="7F"/>
+      <w:sz w:val="24"/>
+      <w:szCs w:val="24"/>
+    </w:rPr>
   </w:style>
 </w:styles>
 </file>

</xml_diff>